<commit_message>
Updated karel handout to remove running instructions
</commit_message>
<xml_diff>
--- a/handouts-raw/3-Programming-with-Karel.docx
+++ b/handouts-raw/3-Programming-with-Karel.docx
@@ -8,24 +8,52 @@
         <w:tabs>
           <w:tab w:val="left" w:pos="6560"/>
         </w:tabs>
-      </w:pPr>
-      <w:r>
+        <w:rPr>
+          <w:rFonts w:ascii="Times New Roman" w:hAnsi="Times New Roman" w:cs="Times New Roman"/>
+          <w:szCs w:val="24"/>
+        </w:rPr>
+      </w:pPr>
+      <w:r>
+        <w:rPr>
+          <w:rFonts w:ascii="Times New Roman" w:hAnsi="Times New Roman" w:cs="Times New Roman"/>
+          <w:szCs w:val="24"/>
+        </w:rPr>
         <w:t>Nick Troccoli</w:t>
       </w:r>
       <w:r>
+        <w:rPr>
+          <w:rFonts w:ascii="Times New Roman" w:hAnsi="Times New Roman" w:cs="Times New Roman"/>
+          <w:szCs w:val="24"/>
+        </w:rPr>
         <w:tab/>
       </w:r>
       <w:r>
+        <w:rPr>
+          <w:rFonts w:ascii="Times New Roman" w:hAnsi="Times New Roman" w:cs="Times New Roman"/>
+          <w:szCs w:val="24"/>
+        </w:rPr>
         <w:t xml:space="preserve">   </w:t>
       </w:r>
       <w:r>
+        <w:rPr>
+          <w:rFonts w:ascii="Times New Roman" w:hAnsi="Times New Roman" w:cs="Times New Roman"/>
+          <w:szCs w:val="24"/>
+        </w:rPr>
         <w:tab/>
         <w:t xml:space="preserve">     </w:t>
       </w:r>
       <w:r>
+        <w:rPr>
+          <w:rFonts w:ascii="Times New Roman" w:hAnsi="Times New Roman" w:cs="Times New Roman"/>
+          <w:szCs w:val="24"/>
+        </w:rPr>
         <w:t>Handout #</w:t>
       </w:r>
       <w:r>
+        <w:rPr>
+          <w:rFonts w:ascii="Times New Roman" w:hAnsi="Times New Roman" w:cs="Times New Roman"/>
+          <w:szCs w:val="24"/>
+        </w:rPr>
         <w:t>3</w:t>
       </w:r>
     </w:p>
@@ -35,14 +63,30 @@
         <w:tabs>
           <w:tab w:val="left" w:pos="6560"/>
         </w:tabs>
-      </w:pPr>
-      <w:r>
+        <w:rPr>
+          <w:rFonts w:ascii="Times New Roman" w:hAnsi="Times New Roman" w:cs="Times New Roman"/>
+          <w:szCs w:val="24"/>
+        </w:rPr>
+      </w:pPr>
+      <w:r>
+        <w:rPr>
+          <w:rFonts w:ascii="Times New Roman" w:hAnsi="Times New Roman" w:cs="Times New Roman"/>
+          <w:szCs w:val="24"/>
+        </w:rPr>
         <w:t>CS 106A</w:t>
       </w:r>
       <w:r>
+        <w:rPr>
+          <w:rFonts w:ascii="Times New Roman" w:hAnsi="Times New Roman" w:cs="Times New Roman"/>
+          <w:szCs w:val="24"/>
+        </w:rPr>
         <w:tab/>
       </w:r>
       <w:r>
+        <w:rPr>
+          <w:rFonts w:ascii="Times New Roman" w:hAnsi="Times New Roman" w:cs="Times New Roman"/>
+          <w:szCs w:val="24"/>
+        </w:rPr>
         <w:t xml:space="preserve">            June 27, 2017</w:t>
       </w:r>
     </w:p>
@@ -55,14 +99,14 @@
         <w:spacing w:before="100"/>
         <w:jc w:val="center"/>
         <w:rPr>
-          <w:sz w:val="36"/>
-          <w:szCs w:val="36"/>
-        </w:rPr>
-      </w:pPr>
-      <w:r>
-        <w:rPr>
-          <w:sz w:val="36"/>
-          <w:szCs w:val="36"/>
+          <w:rFonts w:ascii="Times New Roman" w:hAnsi="Times New Roman" w:cs="Times New Roman"/>
+          <w:szCs w:val="24"/>
+        </w:rPr>
+      </w:pPr>
+      <w:r>
+        <w:rPr>
+          <w:rFonts w:ascii="Times New Roman" w:hAnsi="Times New Roman" w:cs="Times New Roman"/>
+          <w:szCs w:val="24"/>
         </w:rPr>
         <w:t>Programming with Karel</w:t>
       </w:r>
@@ -72,16 +116,16 @@
         <w:pStyle w:val="Separator"/>
         <w:jc w:val="right"/>
         <w:rPr>
+          <w:rFonts w:ascii="Times New Roman" w:hAnsi="Times New Roman" w:cs="Times New Roman"/>
           <w:color w:val="auto"/>
-          <w:sz w:val="16"/>
-          <w:szCs w:val="16"/>
-        </w:rPr>
-      </w:pPr>
-      <w:r>
-        <w:rPr>
+          <w:szCs w:val="24"/>
+        </w:rPr>
+      </w:pPr>
+      <w:r>
+        <w:rPr>
+          <w:rFonts w:ascii="Times New Roman" w:hAnsi="Times New Roman" w:cs="Times New Roman"/>
           <w:color w:val="auto"/>
-          <w:sz w:val="16"/>
-          <w:szCs w:val="16"/>
+          <w:szCs w:val="24"/>
         </w:rPr>
         <w:t>Based on a handout by Eric Roberts</w:t>
       </w:r>
@@ -90,8 +134,8 @@
       <w:pPr>
         <w:pStyle w:val="Text"/>
         <w:rPr>
-          <w:sz w:val="8"/>
-          <w:szCs w:val="12"/>
+          <w:rFonts w:ascii="Times New Roman" w:hAnsi="Times New Roman" w:cs="Times New Roman"/>
+          <w:szCs w:val="24"/>
         </w:rPr>
       </w:pPr>
     </w:p>
@@ -100,120 +144,100 @@
         <w:pStyle w:val="Text"/>
         <w:rPr>
           <w:rFonts w:ascii="Times New Roman" w:hAnsi="Times New Roman" w:cs="Times New Roman"/>
-        </w:rPr>
-      </w:pPr>
-      <w:r>
-        <w:rPr>
-          <w:rFonts w:ascii="Times New Roman" w:hAnsi="Times New Roman" w:cs="Times New Roman"/>
-        </w:rPr>
-        <w:t>To get started with Karel, first f</w:t>
-      </w:r>
-      <w:r>
-        <w:rPr>
-          <w:rFonts w:ascii="Times New Roman" w:hAnsi="Times New Roman" w:cs="Times New Roman"/>
-        </w:rPr>
-        <w:t xml:space="preserve">ollow the </w:t>
-      </w:r>
-      <w:r>
-        <w:rPr>
-          <w:rFonts w:ascii="Times New Roman" w:hAnsi="Times New Roman" w:cs="Times New Roman"/>
-        </w:rPr>
-        <w:t xml:space="preserve">download and installation </w:t>
-      </w:r>
-      <w:r>
-        <w:rPr>
-          <w:rFonts w:ascii="Times New Roman" w:hAnsi="Times New Roman" w:cs="Times New Roman"/>
-        </w:rPr>
-        <w:t xml:space="preserve">instructions on the Eclipse page of the course website.  Then, </w:t>
-      </w:r>
-      <w:r>
-        <w:rPr>
-          <w:rFonts w:ascii="Times New Roman" w:hAnsi="Times New Roman" w:cs="Times New Roman"/>
-        </w:rPr>
-        <w:t>follow the instructions</w:t>
-      </w:r>
-      <w:r>
-        <w:rPr>
-          <w:rFonts w:ascii="Times New Roman" w:hAnsi="Times New Roman" w:cs="Times New Roman"/>
-        </w:rPr>
-        <w:t xml:space="preserve"> there</w:t>
-      </w:r>
-      <w:r>
-        <w:rPr>
-          <w:rFonts w:ascii="Times New Roman" w:hAnsi="Times New Roman" w:cs="Times New Roman"/>
-        </w:rPr>
-        <w:t xml:space="preserve"> to </w:t>
-      </w:r>
-      <w:r>
-        <w:rPr>
-          <w:rFonts w:ascii="Times New Roman" w:hAnsi="Times New Roman" w:cs="Times New Roman"/>
-        </w:rPr>
-        <w:t xml:space="preserve">download and import the starter project for </w:t>
+          <w:szCs w:val="24"/>
+        </w:rPr>
+      </w:pPr>
+      <w:r>
+        <w:rPr>
+          <w:rFonts w:ascii="Times New Roman" w:hAnsi="Times New Roman" w:cs="Times New Roman"/>
+          <w:szCs w:val="24"/>
+        </w:rPr>
+        <w:t xml:space="preserve">To get started with Karel, first </w:t>
+      </w:r>
+      <w:r>
+        <w:rPr>
+          <w:rFonts w:ascii="Times New Roman" w:hAnsi="Times New Roman" w:cs="Times New Roman"/>
+          <w:szCs w:val="24"/>
+        </w:rPr>
+        <w:t>go to the Eclipse page on the course website; follow the installation in</w:t>
+      </w:r>
+      <w:bookmarkStart w:id="0" w:name="_GoBack"/>
+      <w:bookmarkEnd w:id="0"/>
+      <w:r>
+        <w:rPr>
+          <w:rFonts w:ascii="Times New Roman" w:hAnsi="Times New Roman" w:cs="Times New Roman"/>
+          <w:szCs w:val="24"/>
+        </w:rPr>
+        <w:t xml:space="preserve">structions, and read the instructions to import and run the </w:t>
       </w:r>
       <w:r>
         <w:rPr>
           <w:rFonts w:ascii="Times New Roman" w:hAnsi="Times New Roman" w:cs="Times New Roman"/>
           <w:b/>
-        </w:rPr>
-        <w:t>Assignment 1</w:t>
-      </w:r>
-      <w:r>
-        <w:rPr>
-          <w:rFonts w:ascii="Times New Roman" w:hAnsi="Times New Roman" w:cs="Times New Roman"/>
-        </w:rPr>
-        <w:t xml:space="preserve"> from the course website</w:t>
-      </w:r>
-      <w:r>
-        <w:rPr>
-          <w:rFonts w:ascii="Times New Roman" w:hAnsi="Times New Roman" w:cs="Times New Roman"/>
-        </w:rPr>
-        <w:t>.</w:t>
-      </w:r>
-      <w:r>
-        <w:rPr>
-          <w:rFonts w:ascii="Times New Roman" w:hAnsi="Times New Roman" w:cs="Times New Roman"/>
+          <w:szCs w:val="24"/>
+        </w:rPr>
+        <w:t>Assignment1</w:t>
+      </w:r>
+      <w:r>
+        <w:rPr>
+          <w:rFonts w:ascii="Times New Roman" w:hAnsi="Times New Roman" w:cs="Times New Roman"/>
+          <w:szCs w:val="24"/>
+        </w:rPr>
+        <w:t xml:space="preserve"> Eclipse project.</w:t>
+      </w:r>
+      <w:r>
+        <w:rPr>
+          <w:rFonts w:ascii="Times New Roman" w:hAnsi="Times New Roman" w:cs="Times New Roman"/>
+          <w:szCs w:val="24"/>
         </w:rPr>
         <w:t xml:space="preserve"> </w:t>
       </w:r>
       <w:r>
         <w:rPr>
           <w:rFonts w:ascii="Times New Roman" w:hAnsi="Times New Roman" w:cs="Times New Roman"/>
-        </w:rPr>
-        <w:t xml:space="preserve"> </w:t>
-      </w:r>
-      <w:r>
-        <w:rPr>
-          <w:rFonts w:ascii="Times New Roman" w:hAnsi="Times New Roman" w:cs="Times New Roman"/>
-        </w:rPr>
-        <w:t>Once you’ve finished, y</w:t>
-      </w:r>
-      <w:r>
-        <w:rPr>
-          <w:rFonts w:ascii="Times New Roman" w:hAnsi="Times New Roman" w:cs="Times New Roman"/>
+          <w:szCs w:val="24"/>
+        </w:rPr>
+        <w:t>Import the project into Eclipse; once you’ve done so</w:t>
+      </w:r>
+      <w:r>
+        <w:rPr>
+          <w:rFonts w:ascii="Times New Roman" w:hAnsi="Times New Roman" w:cs="Times New Roman"/>
+          <w:szCs w:val="24"/>
+        </w:rPr>
+        <w:t>, y</w:t>
+      </w:r>
+      <w:r>
+        <w:rPr>
+          <w:rFonts w:ascii="Times New Roman" w:hAnsi="Times New Roman" w:cs="Times New Roman"/>
+          <w:szCs w:val="24"/>
         </w:rPr>
         <w:t xml:space="preserve">our expanded project </w:t>
       </w:r>
       <w:r>
         <w:rPr>
           <w:rFonts w:ascii="Times New Roman" w:hAnsi="Times New Roman" w:cs="Times New Roman"/>
+          <w:szCs w:val="24"/>
         </w:rPr>
         <w:t xml:space="preserve">in the Eclipse sidebar should </w:t>
       </w:r>
       <w:r>
         <w:rPr>
           <w:rFonts w:ascii="Times New Roman" w:hAnsi="Times New Roman" w:cs="Times New Roman"/>
+          <w:szCs w:val="24"/>
         </w:rPr>
         <w:t xml:space="preserve">look </w:t>
       </w:r>
       <w:r>
         <w:rPr>
           <w:rFonts w:ascii="Times New Roman" w:hAnsi="Times New Roman" w:cs="Times New Roman"/>
+          <w:szCs w:val="24"/>
         </w:rPr>
         <w:t>like this</w:t>
       </w:r>
       <w:r>
         <w:rPr>
           <w:rFonts w:ascii="Times New Roman" w:hAnsi="Times New Roman" w:cs="Times New Roman"/>
+          <w:szCs w:val="24"/>
         </w:rPr>
         <w:t>:</w:t>
       </w:r>
@@ -223,8 +247,7 @@
         <w:pStyle w:val="Separator"/>
         <w:rPr>
           <w:rFonts w:ascii="Times New Roman" w:hAnsi="Times New Roman" w:cs="Times New Roman"/>
-          <w:sz w:val="12"/>
-          <w:szCs w:val="12"/>
+          <w:szCs w:val="24"/>
         </w:rPr>
       </w:pPr>
     </w:p>
@@ -234,11 +257,13 @@
         <w:jc w:val="center"/>
         <w:rPr>
           <w:rFonts w:ascii="Times New Roman" w:hAnsi="Times New Roman" w:cs="Times New Roman"/>
-        </w:rPr>
-      </w:pPr>
-      <w:r>
-        <w:rPr>
-          <w:rFonts w:ascii="Times New Roman" w:hAnsi="Times New Roman" w:cs="Times New Roman"/>
+          <w:szCs w:val="24"/>
+        </w:rPr>
+      </w:pPr>
+      <w:r>
+        <w:rPr>
+          <w:rFonts w:ascii="Times New Roman" w:hAnsi="Times New Roman" w:cs="Times New Roman"/>
+          <w:szCs w:val="24"/>
         </w:rPr>
         <w:drawing>
           <wp:inline distT="0" distB="0" distL="0" distR="0" wp14:anchorId="30378950" wp14:editId="496AD947">
@@ -307,8 +332,7 @@
         <w:pStyle w:val="Separator"/>
         <w:rPr>
           <w:rFonts w:ascii="Times New Roman" w:hAnsi="Times New Roman" w:cs="Times New Roman"/>
-          <w:sz w:val="8"/>
-          <w:szCs w:val="16"/>
+          <w:szCs w:val="24"/>
         </w:rPr>
       </w:pPr>
     </w:p>
@@ -317,8 +341,7 @@
         <w:pStyle w:val="Separator"/>
         <w:rPr>
           <w:rFonts w:ascii="Times New Roman" w:hAnsi="Times New Roman" w:cs="Times New Roman"/>
-          <w:sz w:val="16"/>
-          <w:szCs w:val="16"/>
+          <w:szCs w:val="24"/>
         </w:rPr>
       </w:pPr>
     </w:p>
@@ -327,11 +350,13 @@
         <w:pStyle w:val="Text"/>
         <w:rPr>
           <w:rFonts w:ascii="Times New Roman" w:hAnsi="Times New Roman" w:cs="Times New Roman"/>
-        </w:rPr>
-      </w:pPr>
-      <w:r>
-        <w:rPr>
-          <w:rFonts w:ascii="Times New Roman" w:hAnsi="Times New Roman" w:cs="Times New Roman"/>
+          <w:szCs w:val="24"/>
+        </w:rPr>
+      </w:pPr>
+      <w:r>
+        <w:rPr>
+          <w:rFonts w:ascii="Times New Roman" w:hAnsi="Times New Roman" w:cs="Times New Roman"/>
+          <w:szCs w:val="24"/>
         </w:rPr>
         <w:t xml:space="preserve">Your next task is to understand how to write Karel programs using Eclipse.  Go ahead and double-click on one of the java files in the project, </w:t>
       </w:r>
@@ -339,7 +364,7 @@
         <w:rPr>
           <w:rFonts w:ascii="Times New Roman" w:hAnsi="Times New Roman" w:cs="Times New Roman"/>
           <w:b/>
-          <w:sz w:val="20"/>
+          <w:szCs w:val="24"/>
         </w:rPr>
         <w:t>CollectNewspaperKarel</w:t>
       </w:r>
@@ -347,19 +372,21 @@
         <w:rPr>
           <w:rFonts w:ascii="Times New Roman" w:hAnsi="Times New Roman" w:cs="Times New Roman"/>
           <w:b/>
-          <w:sz w:val="20"/>
+          <w:szCs w:val="24"/>
         </w:rPr>
         <w:t>.java</w:t>
       </w:r>
       <w:r>
         <w:rPr>
           <w:rFonts w:ascii="Times New Roman" w:hAnsi="Times New Roman" w:cs="Times New Roman"/>
+          <w:szCs w:val="24"/>
         </w:rPr>
         <w:t xml:space="preserve">, </w:t>
       </w:r>
       <w:r>
         <w:rPr>
           <w:rFonts w:ascii="Times New Roman" w:hAnsi="Times New Roman" w:cs="Times New Roman"/>
+          <w:szCs w:val="24"/>
         </w:rPr>
         <w:t>to make it open in the editing area:</w:t>
       </w:r>
@@ -369,6 +396,7 @@
         <w:pStyle w:val="Text"/>
         <w:rPr>
           <w:rFonts w:ascii="Times New Roman" w:hAnsi="Times New Roman" w:cs="Times New Roman"/>
+          <w:szCs w:val="24"/>
         </w:rPr>
       </w:pPr>
     </w:p>
@@ -378,11 +406,13 @@
         <w:jc w:val="center"/>
         <w:rPr>
           <w:rFonts w:ascii="Times New Roman" w:hAnsi="Times New Roman" w:cs="Times New Roman"/>
-        </w:rPr>
-      </w:pPr>
-      <w:r>
-        <w:rPr>
-          <w:rFonts w:ascii="Times New Roman" w:hAnsi="Times New Roman" w:cs="Times New Roman"/>
+          <w:szCs w:val="24"/>
+        </w:rPr>
+      </w:pPr>
+      <w:r>
+        <w:rPr>
+          <w:rFonts w:ascii="Times New Roman" w:hAnsi="Times New Roman" w:cs="Times New Roman"/>
+          <w:szCs w:val="24"/>
         </w:rPr>
         <w:drawing>
           <wp:inline distT="0" distB="0" distL="0" distR="0" wp14:anchorId="32EA1EEC" wp14:editId="5AB11794">
@@ -451,19 +481,13 @@
         <w:pStyle w:val="Text"/>
         <w:rPr>
           <w:rFonts w:ascii="Times New Roman" w:hAnsi="Times New Roman" w:cs="Times New Roman"/>
-        </w:rPr>
-      </w:pPr>
-    </w:p>
-    <w:p>
-      <w:pPr>
-        <w:pStyle w:val="Text"/>
-        <w:rPr>
-          <w:rFonts w:ascii="Times New Roman" w:hAnsi="Times New Roman" w:cs="Times New Roman"/>
-        </w:rPr>
-      </w:pPr>
-      <w:r>
-        <w:rPr>
-          <w:rFonts w:ascii="Times New Roman" w:hAnsi="Times New Roman" w:cs="Times New Roman"/>
+          <w:szCs w:val="24"/>
+        </w:rPr>
+      </w:pPr>
+      <w:r>
+        <w:rPr>
+          <w:rFonts w:ascii="Times New Roman" w:hAnsi="Times New Roman" w:cs="Times New Roman"/>
+          <w:szCs w:val="24"/>
         </w:rPr>
         <w:lastRenderedPageBreak/>
         <w:t xml:space="preserve">As you might have expected, the file we included in the starter project </w:t>
@@ -471,50 +495,56 @@
       <w:r>
         <w:rPr>
           <w:rFonts w:ascii="Times New Roman" w:hAnsi="Times New Roman" w:cs="Times New Roman"/>
+          <w:szCs w:val="24"/>
         </w:rPr>
         <w:t>just contains</w:t>
       </w:r>
-      <w:bookmarkStart w:id="0" w:name="_GoBack"/>
-      <w:bookmarkEnd w:id="0"/>
-      <w:r>
-        <w:rPr>
-          <w:rFonts w:ascii="Times New Roman" w:hAnsi="Times New Roman" w:cs="Times New Roman"/>
+      <w:r>
+        <w:rPr>
+          <w:rFonts w:ascii="Times New Roman" w:hAnsi="Times New Roman" w:cs="Times New Roman"/>
+          <w:szCs w:val="24"/>
         </w:rPr>
         <w:t xml:space="preserve"> the header line for the class</w:t>
       </w:r>
       <w:r>
         <w:rPr>
           <w:rFonts w:ascii="Times New Roman" w:hAnsi="Times New Roman" w:cs="Times New Roman"/>
+          <w:szCs w:val="24"/>
         </w:rPr>
         <w:t xml:space="preserve"> and some TODOs</w:t>
       </w:r>
       <w:r>
         <w:rPr>
           <w:rFonts w:ascii="Times New Roman" w:hAnsi="Times New Roman" w:cs="Times New Roman"/>
+          <w:szCs w:val="24"/>
         </w:rPr>
         <w:t xml:space="preserve"> (which you should remove once you’re done!)</w:t>
       </w:r>
       <w:r>
         <w:rPr>
           <w:rFonts w:ascii="Times New Roman" w:hAnsi="Times New Roman" w:cs="Times New Roman"/>
+          <w:szCs w:val="24"/>
         </w:rPr>
         <w:t xml:space="preserve">. </w:t>
       </w:r>
       <w:r>
         <w:rPr>
           <w:rFonts w:ascii="Times New Roman" w:hAnsi="Times New Roman" w:cs="Times New Roman"/>
+          <w:szCs w:val="24"/>
         </w:rPr>
         <w:t xml:space="preserve"> If you look at the assignment handout, you’ll see that the </w:t>
       </w:r>
       <w:r>
         <w:rPr>
           <w:rFonts w:ascii="Times New Roman" w:hAnsi="Times New Roman" w:cs="Times New Roman"/>
+          <w:szCs w:val="24"/>
         </w:rPr>
         <w:t xml:space="preserve">first </w:t>
       </w:r>
       <w:r>
         <w:rPr>
           <w:rFonts w:ascii="Times New Roman" w:hAnsi="Times New Roman" w:cs="Times New Roman"/>
+          <w:szCs w:val="24"/>
         </w:rPr>
         <w:t>problem is to get Karel to collect the “newspaper” from outside the door of its “house” as shown in this diagram:</w:t>
       </w:r>
@@ -524,8 +554,7 @@
         <w:pStyle w:val="Separator"/>
         <w:rPr>
           <w:rFonts w:ascii="Times New Roman" w:hAnsi="Times New Roman" w:cs="Times New Roman"/>
-          <w:sz w:val="16"/>
-          <w:szCs w:val="16"/>
+          <w:szCs w:val="24"/>
         </w:rPr>
       </w:pPr>
     </w:p>
@@ -534,11 +563,13 @@
         <w:pStyle w:val="Picture"/>
         <w:rPr>
           <w:rFonts w:ascii="Times New Roman" w:hAnsi="Times New Roman" w:cs="Times New Roman"/>
-        </w:rPr>
-      </w:pPr>
-      <w:r>
-        <w:rPr>
-          <w:rFonts w:ascii="Times New Roman" w:hAnsi="Times New Roman" w:cs="Times New Roman"/>
+          <w:szCs w:val="24"/>
+        </w:rPr>
+      </w:pPr>
+      <w:r>
+        <w:rPr>
+          <w:rFonts w:ascii="Times New Roman" w:hAnsi="Times New Roman" w:cs="Times New Roman"/>
+          <w:szCs w:val="24"/>
         </w:rPr>
         <w:drawing>
           <wp:inline distT="0" distB="0" distL="0" distR="0" wp14:anchorId="56E26C6B" wp14:editId="4766350A">
@@ -595,6 +626,7 @@
         <w:pStyle w:val="Picture"/>
         <w:rPr>
           <w:rFonts w:ascii="Times New Roman" w:hAnsi="Times New Roman" w:cs="Times New Roman"/>
+          <w:szCs w:val="24"/>
         </w:rPr>
       </w:pPr>
     </w:p>
@@ -603,49 +635,56 @@
         <w:pStyle w:val="Picture"/>
         <w:rPr>
           <w:rFonts w:ascii="Times New Roman" w:hAnsi="Times New Roman" w:cs="Times New Roman"/>
-        </w:rPr>
-      </w:pPr>
-      <w:r>
-        <w:rPr>
-          <w:rFonts w:ascii="Times New Roman" w:hAnsi="Times New Roman" w:cs="Times New Roman"/>
+          <w:szCs w:val="24"/>
+        </w:rPr>
+      </w:pPr>
+      <w:r>
+        <w:rPr>
+          <w:rFonts w:ascii="Times New Roman" w:hAnsi="Times New Roman" w:cs="Times New Roman"/>
+          <w:szCs w:val="24"/>
         </w:rPr>
         <w:t xml:space="preserve">Suppose that you just start typing away and create a </w:t>
       </w:r>
       <w:r>
         <w:rPr>
-          <w:rFonts w:ascii="Courier" w:hAnsi="Courier"/>
+          <w:rFonts w:ascii="Times New Roman" w:hAnsi="Times New Roman" w:cs="Times New Roman"/>
           <w:b/>
-          <w:sz w:val="20"/>
+          <w:szCs w:val="24"/>
         </w:rPr>
         <w:t>run</w:t>
       </w:r>
       <w:r>
         <w:rPr>
           <w:rFonts w:ascii="Times New Roman" w:hAnsi="Times New Roman" w:cs="Times New Roman"/>
+          <w:szCs w:val="24"/>
         </w:rPr>
         <w:t xml:space="preserve"> </w:t>
       </w:r>
       <w:r>
         <w:rPr>
           <w:rFonts w:ascii="Times New Roman" w:hAnsi="Times New Roman" w:cs="Times New Roman"/>
+          <w:szCs w:val="24"/>
         </w:rPr>
         <w:t>method with the steps</w:t>
       </w:r>
       <w:r>
         <w:rPr>
           <w:rFonts w:ascii="Times New Roman" w:hAnsi="Times New Roman" w:cs="Times New Roman"/>
+          <w:szCs w:val="24"/>
         </w:rPr>
         <w:t xml:space="preserve"> </w:t>
       </w:r>
       <w:r>
         <w:rPr>
           <w:rFonts w:ascii="Times New Roman" w:hAnsi="Times New Roman" w:cs="Times New Roman"/>
+          <w:szCs w:val="24"/>
         </w:rPr>
         <w:t>below</w:t>
       </w:r>
       <w:r>
         <w:rPr>
           <w:rFonts w:ascii="Times New Roman" w:hAnsi="Times New Roman" w:cs="Times New Roman"/>
+          <w:szCs w:val="24"/>
         </w:rPr>
         <w:t>:</w:t>
       </w:r>
@@ -653,11 +692,20 @@
     <w:p>
       <w:pPr>
         <w:pStyle w:val="Separator"/>
+        <w:rPr>
+          <w:rFonts w:ascii="Times New Roman" w:hAnsi="Times New Roman" w:cs="Times New Roman"/>
+          <w:szCs w:val="24"/>
+        </w:rPr>
       </w:pPr>
     </w:p>
     <w:p>
       <w:pPr>
         <w:pStyle w:val="BSingle"/>
+        <w:rPr>
+          <w:rFonts w:ascii="Times New Roman" w:hAnsi="Times New Roman" w:cs="Times New Roman"/>
+          <w:sz w:val="24"/>
+          <w:szCs w:val="24"/>
+        </w:rPr>
       </w:pPr>
     </w:p>
     <w:tbl>
@@ -687,11 +735,13 @@
             <w:pPr>
               <w:pStyle w:val="CCode"/>
               <w:rPr>
+                <w:rFonts w:cs="Courier New"/>
                 <w:b/>
               </w:rPr>
             </w:pPr>
             <w:r>
               <w:rPr>
+                <w:rFonts w:cs="Courier New"/>
                 <w:b/>
               </w:rPr>
               <w:t>public void run() {</w:t>
@@ -701,11 +751,13 @@
             <w:pPr>
               <w:pStyle w:val="CCode"/>
               <w:rPr>
+                <w:rFonts w:cs="Courier New"/>
                 <w:b/>
               </w:rPr>
             </w:pPr>
             <w:r>
               <w:rPr>
+                <w:rFonts w:cs="Courier New"/>
                 <w:b/>
               </w:rPr>
               <w:t xml:space="preserve">   move();</w:t>
@@ -715,11 +767,13 @@
             <w:pPr>
               <w:pStyle w:val="CCode"/>
               <w:rPr>
+                <w:rFonts w:cs="Courier New"/>
                 <w:b/>
               </w:rPr>
             </w:pPr>
             <w:r>
               <w:rPr>
+                <w:rFonts w:cs="Courier New"/>
                 <w:b/>
               </w:rPr>
               <w:t xml:space="preserve">   turnRight();</w:t>
@@ -729,11 +783,13 @@
             <w:pPr>
               <w:pStyle w:val="CCode"/>
               <w:rPr>
+                <w:rFonts w:cs="Courier New"/>
                 <w:b/>
               </w:rPr>
             </w:pPr>
             <w:r>
               <w:rPr>
+                <w:rFonts w:cs="Courier New"/>
                 <w:b/>
               </w:rPr>
               <w:t xml:space="preserve">   move();</w:t>
@@ -743,11 +799,13 @@
             <w:pPr>
               <w:pStyle w:val="CCode"/>
               <w:rPr>
+                <w:rFonts w:cs="Courier New"/>
                 <w:b/>
               </w:rPr>
             </w:pPr>
             <w:r>
               <w:rPr>
+                <w:rFonts w:cs="Courier New"/>
                 <w:b/>
               </w:rPr>
               <w:t xml:space="preserve">   turnLeft()</w:t>
@@ -757,11 +815,13 @@
             <w:pPr>
               <w:pStyle w:val="CCode"/>
               <w:rPr>
+                <w:rFonts w:cs="Courier New"/>
                 <w:b/>
               </w:rPr>
             </w:pPr>
             <w:r>
               <w:rPr>
+                <w:rFonts w:cs="Courier New"/>
                 <w:b/>
               </w:rPr>
               <w:t xml:space="preserve">   move();</w:t>
@@ -771,11 +831,13 @@
             <w:pPr>
               <w:pStyle w:val="CCode"/>
               <w:rPr>
+                <w:rFonts w:cs="Courier New"/>
                 <w:b/>
               </w:rPr>
             </w:pPr>
             <w:r>
               <w:rPr>
+                <w:rFonts w:cs="Courier New"/>
                 <w:b/>
               </w:rPr>
               <w:t xml:space="preserve">   pickBeeper();</w:t>
@@ -785,11 +847,15 @@
             <w:pPr>
               <w:pStyle w:val="CCode"/>
               <w:rPr>
+                <w:rFonts w:ascii="Times New Roman" w:hAnsi="Times New Roman" w:cs="Times New Roman"/>
                 <w:b/>
+                <w:sz w:val="24"/>
+                <w:szCs w:val="24"/>
               </w:rPr>
             </w:pPr>
             <w:r>
               <w:rPr>
+                <w:rFonts w:cs="Courier New"/>
                 <w:b/>
               </w:rPr>
               <w:t>}</w:t>
@@ -801,9 +867,17 @@
             <w:tcW w:w="5040" w:type="dxa"/>
           </w:tcPr>
           <w:p>
+            <w:pPr>
+              <w:rPr>
+                <w:rFonts w:ascii="Times New Roman" w:hAnsi="Times New Roman" w:cs="Times New Roman"/>
+                <w:szCs w:val="24"/>
+              </w:rPr>
+            </w:pPr>
             <w:r>
               <w:rPr>
+                <w:rFonts w:ascii="Times New Roman" w:hAnsi="Times New Roman" w:cs="Times New Roman"/>
                 <w:noProof/>
+                <w:szCs w:val="24"/>
               </w:rPr>
               <w:drawing>
                 <wp:inline distT="0" distB="0" distL="0" distR="0" wp14:anchorId="370D9740" wp14:editId="1F704B31">
@@ -861,25 +935,45 @@
     <w:p>
       <w:pPr>
         <w:pStyle w:val="Text"/>
+        <w:rPr>
+          <w:rFonts w:ascii="Times New Roman" w:hAnsi="Times New Roman" w:cs="Times New Roman"/>
+          <w:szCs w:val="24"/>
+        </w:rPr>
       </w:pPr>
     </w:p>
     <w:p>
       <w:pPr>
         <w:pStyle w:val="Text"/>
-      </w:pPr>
-      <w:r>
+        <w:rPr>
+          <w:rFonts w:ascii="Times New Roman" w:hAnsi="Times New Roman" w:cs="Times New Roman"/>
+          <w:szCs w:val="24"/>
+        </w:rPr>
+      </w:pPr>
+      <w:r>
+        <w:rPr>
+          <w:rFonts w:ascii="Times New Roman" w:hAnsi="Times New Roman" w:cs="Times New Roman"/>
+          <w:szCs w:val="24"/>
+        </w:rPr>
         <w:t>As you type, Eclipse compiles your program automatically and tells you about any errors it finds.  Unfortunately, our code above is buggy and</w:t>
       </w:r>
       <w:r>
+        <w:rPr>
+          <w:rFonts w:ascii="Times New Roman" w:hAnsi="Times New Roman" w:cs="Times New Roman"/>
+          <w:szCs w:val="24"/>
+        </w:rPr>
         <w:t xml:space="preserve"> </w:t>
       </w:r>
       <w:r>
+        <w:rPr>
+          <w:rFonts w:ascii="Times New Roman" w:hAnsi="Times New Roman" w:cs="Times New Roman"/>
+          <w:szCs w:val="24"/>
+        </w:rPr>
         <w:t>the editor view displays two errors:</w:t>
       </w:r>
     </w:p>
     <w:p>
       <w:pPr>
-        <w:pStyle w:val="Text"/>
+        <w:pStyle w:val="Separator"/>
       </w:pPr>
     </w:p>
     <w:p>
@@ -887,14 +981,14 @@
         <w:pStyle w:val="Text"/>
         <w:jc w:val="center"/>
         <w:rPr>
-          <w:sz w:val="16"/>
-          <w:szCs w:val="16"/>
-        </w:rPr>
-      </w:pPr>
-      <w:r>
-        <w:rPr>
-          <w:sz w:val="16"/>
-          <w:szCs w:val="16"/>
+          <w:rFonts w:ascii="Times New Roman" w:hAnsi="Times New Roman" w:cs="Times New Roman"/>
+          <w:szCs w:val="24"/>
+        </w:rPr>
+      </w:pPr>
+      <w:r>
+        <w:rPr>
+          <w:rFonts w:ascii="Times New Roman" w:hAnsi="Times New Roman" w:cs="Times New Roman"/>
+          <w:szCs w:val="24"/>
         </w:rPr>
         <w:drawing>
           <wp:inline distT="0" distB="0" distL="0" distR="0" wp14:anchorId="32016195" wp14:editId="1E546FBC">
@@ -965,11 +1059,20 @@
           <w:szCs w:val="24"/>
         </w:rPr>
       </w:pPr>
-      <w:r>
-        <w:rPr>
-          <w:rFonts w:ascii="Times New Roman" w:hAnsi="Times New Roman" w:cs="Times New Roman"/>
-          <w:szCs w:val="24"/>
-        </w:rPr>
+    </w:p>
+    <w:p>
+      <w:pPr>
+        <w:rPr>
+          <w:rFonts w:ascii="Times New Roman" w:hAnsi="Times New Roman" w:cs="Times New Roman"/>
+          <w:szCs w:val="24"/>
+        </w:rPr>
+      </w:pPr>
+      <w:r>
+        <w:rPr>
+          <w:rFonts w:ascii="Times New Roman" w:hAnsi="Times New Roman" w:cs="Times New Roman"/>
+          <w:szCs w:val="24"/>
+        </w:rPr>
+        <w:lastRenderedPageBreak/>
         <w:t>Eclipse adds</w:t>
       </w:r>
       <w:r>
@@ -1005,15 +1108,7 @@
           <w:rFonts w:ascii="Times New Roman" w:hAnsi="Times New Roman" w:cs="Times New Roman"/>
           <w:szCs w:val="24"/>
         </w:rPr>
-        <w:t xml:space="preserve">can simply hover over either the </w:t>
-      </w:r>
-      <w:r>
-        <w:rPr>
-          <w:rFonts w:ascii="Times New Roman" w:hAnsi="Times New Roman" w:cs="Times New Roman"/>
-          <w:szCs w:val="24"/>
-        </w:rPr>
-        <w:lastRenderedPageBreak/>
-        <w:t>underlined text or the error symbol in the margin.  For instance, if we hover over the first red underline, the following appears:</w:t>
+        <w:t>can simply hover over either the underlined text or the error symbol in the margin.  For instance, if we hover over the first red underline, the following appears:</w:t>
       </w:r>
     </w:p>
     <w:p>
@@ -1378,17 +1473,17 @@
       </w:r>
       <w:r>
         <w:rPr>
-          <w:rFonts w:ascii="Courier" w:hAnsi="Courier" w:cs="Times New Roman"/>
+          <w:rFonts w:ascii="Times New Roman" w:hAnsi="Times New Roman" w:cs="Times New Roman"/>
           <w:b/>
-          <w:sz w:val="20"/>
+          <w:szCs w:val="24"/>
         </w:rPr>
         <w:t>turn</w:t>
       </w:r>
       <w:r>
         <w:rPr>
-          <w:rFonts w:ascii="Courier" w:hAnsi="Courier" w:cs="Times New Roman"/>
+          <w:rFonts w:ascii="Times New Roman" w:hAnsi="Times New Roman" w:cs="Times New Roman"/>
           <w:b/>
-          <w:sz w:val="20"/>
+          <w:szCs w:val="24"/>
         </w:rPr>
         <w:t>KarelRight</w:t>
       </w:r>
@@ -1429,9 +1524,9 @@
       </w:r>
       <w:r>
         <w:rPr>
-          <w:rFonts w:ascii="Courier" w:hAnsi="Courier" w:cs="Times New Roman"/>
+          <w:rFonts w:ascii="Times New Roman" w:hAnsi="Times New Roman" w:cs="Times New Roman"/>
           <w:b/>
-          <w:sz w:val="20"/>
+          <w:szCs w:val="24"/>
         </w:rPr>
         <w:t>turnRight</w:t>
       </w:r>
@@ -1522,7 +1617,7 @@
           <w:rFonts w:ascii="Times New Roman" w:hAnsi="Times New Roman" w:cs="Times New Roman"/>
           <w:szCs w:val="24"/>
         </w:rPr>
-        <w:t xml:space="preserve"> we haven’t</w:t>
+        <w:t>we haven’t</w:t>
       </w:r>
       <w:r>
         <w:rPr>
@@ -1564,14 +1659,44 @@
           <w:rFonts w:ascii="Times New Roman" w:hAnsi="Times New Roman" w:cs="Times New Roman"/>
           <w:szCs w:val="24"/>
         </w:rPr>
-        <w:t>but you should try running the program</w:t>
-      </w:r>
-      <w:r>
-        <w:rPr>
-          <w:rFonts w:ascii="Times New Roman" w:hAnsi="Times New Roman" w:cs="Times New Roman"/>
-          <w:szCs w:val="24"/>
-        </w:rPr>
-        <w:t xml:space="preserve"> to </w:t>
+        <w:t xml:space="preserve">but </w:t>
+      </w:r>
+      <w:r>
+        <w:rPr>
+          <w:rFonts w:ascii="Times New Roman" w:hAnsi="Times New Roman" w:cs="Times New Roman"/>
+          <w:szCs w:val="24"/>
+        </w:rPr>
+        <w:t xml:space="preserve">you should try </w:t>
+      </w:r>
+      <w:r>
+        <w:rPr>
+          <w:rFonts w:ascii="Times New Roman" w:hAnsi="Times New Roman" w:cs="Times New Roman"/>
+          <w:szCs w:val="24"/>
+        </w:rPr>
+        <w:lastRenderedPageBreak/>
+        <w:t xml:space="preserve">running </w:t>
+      </w:r>
+      <w:r>
+        <w:rPr>
+          <w:rFonts w:ascii="Times New Roman" w:hAnsi="Times New Roman" w:cs="Times New Roman"/>
+          <w:b/>
+          <w:szCs w:val="24"/>
+        </w:rPr>
+        <w:t>CollectNewspaperKarel</w:t>
+      </w:r>
+      <w:r>
+        <w:rPr>
+          <w:rFonts w:ascii="Times New Roman" w:hAnsi="Times New Roman" w:cs="Times New Roman"/>
+          <w:szCs w:val="24"/>
+        </w:rPr>
+        <w:t xml:space="preserve"> </w:t>
+      </w:r>
+      <w:r>
+        <w:rPr>
+          <w:rFonts w:ascii="Times New Roman" w:hAnsi="Times New Roman" w:cs="Times New Roman"/>
+          <w:szCs w:val="24"/>
+        </w:rPr>
+        <w:t xml:space="preserve">to </w:t>
       </w:r>
       <w:r>
         <w:rPr>
@@ -1587,216 +1712,56 @@
         </w:rPr>
         <w:t xml:space="preserve"> can at least pick up the newspaper.</w:t>
       </w:r>
-    </w:p>
-    <w:p>
-      <w:pPr>
-        <w:pStyle w:val="Separator"/>
-      </w:pPr>
-    </w:p>
-    <w:p>
-      <w:pPr>
-        <w:pStyle w:val="Boldheading"/>
-      </w:pPr>
-      <w:r>
-        <w:lastRenderedPageBreak/>
-        <w:t>Running a Karel program under Eclipse</w:t>
-      </w:r>
-    </w:p>
-    <w:p>
-      <w:pPr>
-        <w:pStyle w:val="Text"/>
-      </w:pPr>
-      <w:r>
-        <w:t xml:space="preserve">Running a program under Eclipse makes use of the </w:t>
-      </w:r>
-      <w:r>
-        <w:t>following two buttons in the tool</w:t>
-      </w:r>
-      <w:r>
-        <w:t>bar</w:t>
-      </w:r>
-      <w:r>
+      <w:r>
+        <w:rPr>
+          <w:rFonts w:ascii="Times New Roman" w:hAnsi="Times New Roman" w:cs="Times New Roman"/>
+          <w:szCs w:val="24"/>
+        </w:rPr>
+        <w:t xml:space="preserve">  If you haven’t already, see the Eclipse instructions on the course website for how to run programs.</w:t>
+      </w:r>
+      <w:r>
+        <w:rPr>
+          <w:rFonts w:ascii="Times New Roman" w:hAnsi="Times New Roman" w:cs="Times New Roman"/>
+          <w:szCs w:val="24"/>
+        </w:rPr>
+        <w:t xml:space="preserve">  When you run it, </w:t>
+      </w:r>
+      <w:r>
+        <w:rPr>
+          <w:rFonts w:ascii="Times New Roman" w:hAnsi="Times New Roman" w:cs="Times New Roman"/>
+          <w:szCs w:val="24"/>
+        </w:rPr>
+        <w:t xml:space="preserve">Eclipse will start the Karel simulator and, after several seconds, display a window that looks like </w:t>
+      </w:r>
+      <w:r>
+        <w:rPr>
+          <w:rFonts w:ascii="Times New Roman" w:hAnsi="Times New Roman" w:cs="Times New Roman"/>
+          <w:szCs w:val="24"/>
+        </w:rPr>
+        <w:t>the picture below</w:t>
+      </w:r>
+      <w:r>
+        <w:rPr>
+          <w:rFonts w:ascii="Times New Roman" w:hAnsi="Times New Roman" w:cs="Times New Roman"/>
+          <w:szCs w:val="24"/>
+        </w:rPr>
         <w:t>:</w:t>
       </w:r>
-    </w:p>
-    <w:p>
-      <w:pPr>
-        <w:pStyle w:val="Separator"/>
-      </w:pPr>
     </w:p>
     <w:p>
       <w:pPr>
         <w:pStyle w:val="Separator"/>
         <w:jc w:val="center"/>
-      </w:pPr>
-      <w:r>
-        <w:drawing>
-          <wp:inline distT="0" distB="0" distL="0" distR="0" wp14:anchorId="4B656937" wp14:editId="0C824152">
-            <wp:extent cx="1689100" cy="825500"/>
-            <wp:effectExtent l="76200" t="76200" r="114300" b="114300"/>
-            <wp:docPr id="8" name="Picture 8" descr="runIcons"/>
-            <wp:cNvGraphicFramePr>
-              <a:graphicFrameLocks xmlns:a="http://schemas.openxmlformats.org/drawingml/2006/main" noChangeAspect="1"/>
-            </wp:cNvGraphicFramePr>
-            <a:graphic xmlns:a="http://schemas.openxmlformats.org/drawingml/2006/main">
-              <a:graphicData uri="http://schemas.openxmlformats.org/drawingml/2006/picture">
-                <pic:pic xmlns:pic="http://schemas.openxmlformats.org/drawingml/2006/picture">
-                  <pic:nvPicPr>
-                    <pic:cNvPr id="0" name="Picture 8" descr="runIcons"/>
-                    <pic:cNvPicPr>
-                      <a:picLocks noChangeAspect="1" noChangeArrowheads="1"/>
-                    </pic:cNvPicPr>
-                  </pic:nvPicPr>
-                  <pic:blipFill>
-                    <a:blip r:embed="rId15" cstate="print">
-                      <a:extLst>
-                        <a:ext uri="{28A0092B-C50C-407E-A947-70E740481C1C}">
-                          <a14:useLocalDpi xmlns:a14="http://schemas.microsoft.com/office/drawing/2010/main" val="0"/>
-                        </a:ext>
-                      </a:extLst>
-                    </a:blip>
-                    <a:srcRect/>
-                    <a:stretch>
-                      <a:fillRect/>
-                    </a:stretch>
-                  </pic:blipFill>
-                  <pic:spPr bwMode="auto">
-                    <a:xfrm>
-                      <a:off x="0" y="0"/>
-                      <a:ext cx="1689100" cy="825500"/>
-                    </a:xfrm>
-                    <a:prstGeom prst="rect">
-                      <a:avLst/>
-                    </a:prstGeom>
-                    <a:noFill/>
-                    <a:ln w="6350" cmpd="sng">
-                      <a:solidFill>
-                        <a:srgbClr val="000000"/>
-                      </a:solidFill>
-                      <a:miter lim="800000"/>
-                      <a:headEnd/>
-                      <a:tailEnd/>
-                    </a:ln>
-                    <a:effectLst>
-                      <a:outerShdw blurRad="63500" dist="38099" dir="2700000" algn="ctr" rotWithShape="0">
-                        <a:srgbClr val="000000">
-                          <a:alpha val="74998"/>
-                        </a:srgbClr>
-                      </a:outerShdw>
-                    </a:effectLst>
-                  </pic:spPr>
-                </pic:pic>
-              </a:graphicData>
-            </a:graphic>
-          </wp:inline>
-        </w:drawing>
-      </w:r>
-    </w:p>
-    <w:p>
-      <w:pPr>
-        <w:pStyle w:val="Separator"/>
-        <w:rPr>
-          <w:sz w:val="16"/>
-          <w:szCs w:val="16"/>
-        </w:rPr>
-      </w:pPr>
-    </w:p>
-    <w:p>
-      <w:pPr>
-        <w:pStyle w:val="Text"/>
-      </w:pPr>
-      <w:r>
-        <w:t xml:space="preserve">The button on the </w:t>
-      </w:r>
-      <w:r>
-        <w:rPr>
-          <w:i/>
-        </w:rPr>
-        <w:t>right</w:t>
-      </w:r>
-      <w:r>
-        <w:t xml:space="preserve"> causes Eclipse to </w:t>
-      </w:r>
-      <w:r>
-        <w:t>list</w:t>
-      </w:r>
-      <w:r>
-        <w:t xml:space="preserve"> all runnable programs </w:t>
-      </w:r>
-      <w:r>
-        <w:t xml:space="preserve">in your open Eclipse projects </w:t>
-      </w:r>
-      <w:r>
-        <w:t xml:space="preserve">and ask you which one you want to run.  </w:t>
-      </w:r>
-      <w:r>
-        <w:t xml:space="preserve">Therefore, in this case, </w:t>
-      </w:r>
-      <w:r>
-        <w:t>clicking this button will generate a l</w:t>
-      </w:r>
-      <w:r>
-        <w:t>ist containing the names of all the Karel programs in this assignment</w:t>
-      </w:r>
-      <w:r>
-        <w:t xml:space="preserve">.  The button on the </w:t>
-      </w:r>
-      <w:r>
-        <w:rPr>
-          <w:i/>
-        </w:rPr>
-        <w:t>left</w:t>
-      </w:r>
-      <w:r>
-        <w:t xml:space="preserve"> is a “faster” version of the run button that just runs the same program you ran most recently during this Eclipse session.</w:t>
-      </w:r>
-    </w:p>
-    <w:p>
-      <w:pPr>
-        <w:pStyle w:val="Separator"/>
-        <w:rPr>
-          <w:sz w:val="16"/>
-          <w:szCs w:val="16"/>
-        </w:rPr>
-      </w:pPr>
-    </w:p>
-    <w:p>
-      <w:pPr>
-        <w:pStyle w:val="Text"/>
-      </w:pPr>
-      <w:r>
-        <w:t xml:space="preserve">If you </w:t>
-      </w:r>
-      <w:r>
-        <w:t xml:space="preserve">click the rightmost run button and </w:t>
-      </w:r>
-      <w:r>
-        <w:t xml:space="preserve">select </w:t>
-      </w:r>
-      <w:r>
-        <w:rPr>
-          <w:rFonts w:ascii="Courier" w:hAnsi="Courier"/>
-          <w:b/>
-          <w:sz w:val="20"/>
-        </w:rPr>
-        <w:t>CollectNewspaperKarel</w:t>
-      </w:r>
-      <w:r>
-        <w:t xml:space="preserve"> from the list of programs that appears, Eclipse will start the Karel simulator and, after several seconds, display a window that looks like </w:t>
-      </w:r>
-      <w:r>
-        <w:t>the picture below</w:t>
-      </w:r>
-      <w:r>
-        <w:t>:</w:t>
-      </w:r>
-    </w:p>
-    <w:p>
-      <w:pPr>
-        <w:pStyle w:val="Separator"/>
-        <w:jc w:val="center"/>
-      </w:pPr>
-      <w:r>
+        <w:rPr>
+          <w:rFonts w:ascii="Times New Roman" w:hAnsi="Times New Roman" w:cs="Times New Roman"/>
+          <w:szCs w:val="24"/>
+        </w:rPr>
+      </w:pPr>
+      <w:r>
+        <w:rPr>
+          <w:rFonts w:ascii="Times New Roman" w:hAnsi="Times New Roman" w:cs="Times New Roman"/>
+          <w:szCs w:val="24"/>
+        </w:rPr>
         <w:drawing>
           <wp:inline distT="0" distB="0" distL="0" distR="0" wp14:anchorId="7C108E33" wp14:editId="222C2933">
             <wp:extent cx="5499100" cy="3975100"/>
@@ -1815,7 +1780,7 @@
                     </pic:cNvPicPr>
                   </pic:nvPicPr>
                   <pic:blipFill>
-                    <a:blip r:embed="rId16" cstate="print">
+                    <a:blip r:embed="rId15" cstate="print">
                       <a:extLst>
                         <a:ext uri="{28A0092B-C50C-407E-A947-70E740481C1C}">
                           <a14:useLocalDpi xmlns:a14="http://schemas.microsoft.com/office/drawing/2010/main" val="0"/>
@@ -1851,127 +1816,171 @@
       <w:pPr>
         <w:pStyle w:val="Text"/>
         <w:spacing w:line="240" w:lineRule="exact"/>
-      </w:pPr>
-      <w:r>
+        <w:rPr>
+          <w:rFonts w:ascii="Times New Roman" w:hAnsi="Times New Roman" w:cs="Times New Roman"/>
+          <w:szCs w:val="24"/>
+        </w:rPr>
+      </w:pPr>
+      <w:r>
+        <w:rPr>
+          <w:rFonts w:ascii="Times New Roman" w:hAnsi="Times New Roman" w:cs="Times New Roman"/>
+          <w:szCs w:val="24"/>
+        </w:rPr>
         <w:t xml:space="preserve">If you then press the </w:t>
       </w:r>
       <w:r>
         <w:rPr>
-          <w:rFonts w:ascii="Arial" w:hAnsi="Arial"/>
+          <w:rFonts w:ascii="Times New Roman" w:hAnsi="Times New Roman" w:cs="Times New Roman"/>
           <w:b/>
-          <w:sz w:val="18"/>
-          <w:szCs w:val="18"/>
-        </w:rPr>
-        <w:t>Start</w:t>
-      </w:r>
-      <w:r>
-        <w:rPr>
+          <w:szCs w:val="24"/>
+        </w:rPr>
+        <w:t>Start Program</w:t>
+      </w:r>
+      <w:r>
+        <w:rPr>
+          <w:rFonts w:ascii="Times New Roman" w:hAnsi="Times New Roman" w:cs="Times New Roman"/>
+          <w:szCs w:val="24"/>
+        </w:rPr>
+        <w:t xml:space="preserve"> button, Karel will go through the steps in the </w:t>
+      </w:r>
+      <w:r>
+        <w:rPr>
+          <w:rFonts w:ascii="Times New Roman" w:hAnsi="Times New Roman" w:cs="Times New Roman"/>
           <w:b/>
-          <w:sz w:val="18"/>
-          <w:szCs w:val="18"/>
-        </w:rPr>
-        <w:t> </w:t>
-      </w:r>
-      <w:r>
-        <w:rPr>
-          <w:rFonts w:ascii="Arial" w:hAnsi="Arial"/>
+          <w:szCs w:val="24"/>
+        </w:rPr>
+        <w:t>run</w:t>
+      </w:r>
+      <w:r>
+        <w:rPr>
+          <w:rFonts w:ascii="Times New Roman" w:hAnsi="Times New Roman" w:cs="Times New Roman"/>
+          <w:szCs w:val="24"/>
+        </w:rPr>
+        <w:t xml:space="preserve"> method you supplied.</w:t>
+      </w:r>
+      <w:r>
+        <w:rPr>
+          <w:rFonts w:ascii="Times New Roman" w:hAnsi="Times New Roman" w:cs="Times New Roman"/>
+          <w:szCs w:val="24"/>
+        </w:rPr>
+        <w:t xml:space="preserve">  Afterwards, if you press the </w:t>
+      </w:r>
+      <w:r>
+        <w:rPr>
+          <w:rFonts w:ascii="Times New Roman" w:hAnsi="Times New Roman" w:cs="Times New Roman"/>
           <w:b/>
-          <w:sz w:val="18"/>
-          <w:szCs w:val="18"/>
-        </w:rPr>
-        <w:t>Program</w:t>
-      </w:r>
-      <w:r>
-        <w:t xml:space="preserve"> button, Karel will go through the steps in the </w:t>
-      </w:r>
-      <w:r>
-        <w:rPr>
-          <w:rFonts w:ascii="Courier" w:hAnsi="Courier"/>
+          <w:szCs w:val="24"/>
+        </w:rPr>
+        <w:t>Reset Program</w:t>
+      </w:r>
+      <w:r>
+        <w:rPr>
+          <w:rFonts w:ascii="Times New Roman" w:hAnsi="Times New Roman" w:cs="Times New Roman"/>
+          <w:szCs w:val="24"/>
+        </w:rPr>
+        <w:t xml:space="preserve"> button, Karel will reset to its initial position, ready to run again.</w:t>
+      </w:r>
+    </w:p>
+    <w:p>
+      <w:pPr>
+        <w:pStyle w:val="Separator"/>
+        <w:rPr>
+          <w:rFonts w:ascii="Times New Roman" w:hAnsi="Times New Roman" w:cs="Times New Roman"/>
+          <w:szCs w:val="24"/>
+        </w:rPr>
+      </w:pPr>
+    </w:p>
+    <w:p>
+      <w:pPr>
+        <w:pStyle w:val="Text"/>
+        <w:rPr>
+          <w:rFonts w:ascii="Times New Roman" w:hAnsi="Times New Roman" w:cs="Times New Roman"/>
+          <w:szCs w:val="24"/>
+        </w:rPr>
+      </w:pPr>
+      <w:r>
+        <w:rPr>
+          <w:rFonts w:ascii="Times New Roman" w:hAnsi="Times New Roman" w:cs="Times New Roman"/>
+          <w:szCs w:val="24"/>
+        </w:rPr>
+        <w:t xml:space="preserve">In this case, however, all is not well.  Karel begins to move across and down the window as if trying to exit from the house, but ends up one step short of the beeper.  When Karel then executes the </w:t>
+      </w:r>
+      <w:r>
+        <w:rPr>
+          <w:rFonts w:ascii="Times New Roman" w:hAnsi="Times New Roman" w:cs="Times New Roman"/>
           <w:b/>
-          <w:sz w:val="20"/>
+          <w:szCs w:val="24"/>
+        </w:rPr>
+        <w:t>pickBeeper</w:t>
+      </w:r>
+      <w:r>
+        <w:rPr>
+          <w:rFonts w:ascii="Times New Roman" w:hAnsi="Times New Roman" w:cs="Times New Roman"/>
+          <w:szCs w:val="24"/>
+        </w:rPr>
+        <w:t xml:space="preserve"> command at the end of the </w:t>
+      </w:r>
+      <w:r>
+        <w:rPr>
+          <w:rFonts w:ascii="Times New Roman" w:hAnsi="Times New Roman" w:cs="Times New Roman"/>
+          <w:b/>
+          <w:szCs w:val="24"/>
         </w:rPr>
         <w:t>run</w:t>
       </w:r>
       <w:r>
-        <w:t xml:space="preserve"> method you supplied.</w:t>
-      </w:r>
-      <w:r>
-        <w:t xml:space="preserve">  Afterwards, if you press the </w:t>
-      </w:r>
-      <w:r>
-        <w:rPr>
-          <w:rFonts w:ascii="Arial" w:hAnsi="Arial"/>
-          <w:b/>
-          <w:sz w:val="18"/>
-          <w:szCs w:val="18"/>
-        </w:rPr>
-        <w:t>Reset Program</w:t>
-      </w:r>
-      <w:r>
-        <w:t xml:space="preserve"> button, Karel will reset to its initial position, ready to run again.</w:t>
-      </w:r>
-    </w:p>
-    <w:p>
-      <w:pPr>
-        <w:pStyle w:val="Separator"/>
-        <w:rPr>
-          <w:sz w:val="16"/>
-          <w:szCs w:val="16"/>
-        </w:rPr>
-      </w:pPr>
-    </w:p>
-    <w:p>
-      <w:pPr>
-        <w:pStyle w:val="Text"/>
-      </w:pPr>
-      <w:r>
-        <w:t xml:space="preserve">In this case, however, all is not well.  Karel begins to move across and down the window as if trying to exit from the house, but ends up one step short of the beeper.  When Karel </w:t>
-      </w:r>
-      <w:r>
-        <w:lastRenderedPageBreak/>
-        <w:t xml:space="preserve">then executes the </w:t>
-      </w:r>
-      <w:r>
-        <w:rPr>
-          <w:rFonts w:ascii="Courier" w:hAnsi="Courier"/>
-          <w:b/>
-          <w:sz w:val="20"/>
-        </w:rPr>
-        <w:t>pickBeeper</w:t>
-      </w:r>
-      <w:r>
-        <w:t xml:space="preserve"> command at the end of the </w:t>
-      </w:r>
-      <w:r>
-        <w:rPr>
-          <w:rFonts w:ascii="Courier" w:hAnsi="Courier"/>
-          <w:b/>
-          <w:sz w:val="20"/>
-        </w:rPr>
-        <w:t>run</w:t>
-      </w:r>
-      <w:r>
+        <w:rPr>
+          <w:rFonts w:ascii="Times New Roman" w:hAnsi="Times New Roman" w:cs="Times New Roman"/>
+          <w:szCs w:val="24"/>
+        </w:rPr>
         <w:t xml:space="preserve"> method, </w:t>
       </w:r>
       <w:r>
+        <w:rPr>
+          <w:rFonts w:ascii="Times New Roman" w:hAnsi="Times New Roman" w:cs="Times New Roman"/>
+          <w:szCs w:val="24"/>
+        </w:rPr>
         <w:t>there is no beeper to collect.</w:t>
       </w:r>
       <w:r>
+        <w:rPr>
+          <w:rFonts w:ascii="Times New Roman" w:hAnsi="Times New Roman" w:cs="Times New Roman"/>
+          <w:szCs w:val="24"/>
+        </w:rPr>
         <w:t xml:space="preserve">  </w:t>
       </w:r>
       <w:r>
-        <w:t>As a result, Karel stops and displays an error dialog that looks like this:</w:t>
+        <w:rPr>
+          <w:rFonts w:ascii="Times New Roman" w:hAnsi="Times New Roman" w:cs="Times New Roman"/>
+          <w:szCs w:val="24"/>
+        </w:rPr>
+        <w:t>As a result, Karel stops and displays an er</w:t>
+      </w:r>
+      <w:r>
+        <w:rPr>
+          <w:rFonts w:ascii="Times New Roman" w:hAnsi="Times New Roman" w:cs="Times New Roman"/>
+          <w:szCs w:val="24"/>
+        </w:rPr>
+        <w:t>ror dialog that looks like this:</w:t>
       </w:r>
     </w:p>
     <w:p>
       <w:pPr>
         <w:pStyle w:val="Separator"/>
         <w:jc w:val="center"/>
-      </w:pPr>
-      <w:r>
+        <w:rPr>
+          <w:rFonts w:ascii="Times New Roman" w:hAnsi="Times New Roman" w:cs="Times New Roman"/>
+          <w:szCs w:val="24"/>
+        </w:rPr>
+      </w:pPr>
+      <w:r>
+        <w:rPr>
+          <w:rFonts w:ascii="Times New Roman" w:hAnsi="Times New Roman" w:cs="Times New Roman"/>
+          <w:szCs w:val="24"/>
+        </w:rPr>
         <w:drawing>
-          <wp:inline distT="0" distB="0" distL="0" distR="0" wp14:anchorId="133547F2" wp14:editId="7E15CE26">
-            <wp:extent cx="5486400" cy="3060700"/>
+          <wp:inline distT="0" distB="0" distL="0" distR="0" wp14:anchorId="133547F2" wp14:editId="311591A1">
+            <wp:extent cx="3920157" cy="2186940"/>
             <wp:effectExtent l="0" t="0" r="0" b="0"/>
             <wp:docPr id="10" name="Picture 10" descr="Screen%20Shot%202017-06-25%20at%202"/>
             <wp:cNvGraphicFramePr>
@@ -1987,7 +1996,7 @@
                     </pic:cNvPicPr>
                   </pic:nvPicPr>
                   <pic:blipFill>
-                    <a:blip r:embed="rId17">
+                    <a:blip r:embed="rId16" cstate="print">
                       <a:extLst>
                         <a:ext uri="{28A0092B-C50C-407E-A947-70E740481C1C}">
                           <a14:useLocalDpi xmlns:a14="http://schemas.microsoft.com/office/drawing/2010/main" val="0"/>
@@ -2002,7 +2011,7 @@
                   <pic:spPr bwMode="auto">
                     <a:xfrm>
                       <a:off x="0" y="0"/>
-                      <a:ext cx="5486400" cy="3060700"/>
+                      <a:ext cx="3920157" cy="2186940"/>
                     </a:xfrm>
                     <a:prstGeom prst="rect">
                       <a:avLst/>
@@ -2022,75 +2031,162 @@
     <w:p>
       <w:pPr>
         <w:pStyle w:val="Text"/>
-      </w:pPr>
-      <w:r>
+        <w:rPr>
+          <w:rFonts w:ascii="Times New Roman" w:hAnsi="Times New Roman" w:cs="Times New Roman"/>
+          <w:szCs w:val="24"/>
+        </w:rPr>
+      </w:pPr>
+      <w:r>
+        <w:rPr>
+          <w:rFonts w:ascii="Times New Roman" w:hAnsi="Times New Roman" w:cs="Times New Roman"/>
+          <w:szCs w:val="24"/>
+        </w:rPr>
+        <w:lastRenderedPageBreak/>
         <w:t xml:space="preserve">This is an example of a </w:t>
       </w:r>
       <w:r>
         <w:rPr>
+          <w:rFonts w:ascii="Times New Roman" w:hAnsi="Times New Roman" w:cs="Times New Roman"/>
           <w:b/>
+          <w:szCs w:val="24"/>
         </w:rPr>
         <w:t>logic error,</w:t>
       </w:r>
       <w:r>
+        <w:rPr>
+          <w:rFonts w:ascii="Times New Roman" w:hAnsi="Times New Roman" w:cs="Times New Roman"/>
+          <w:szCs w:val="24"/>
+        </w:rPr>
         <w:t xml:space="preserve"> which occurs when </w:t>
       </w:r>
       <w:r>
+        <w:rPr>
+          <w:rFonts w:ascii="Times New Roman" w:hAnsi="Times New Roman" w:cs="Times New Roman"/>
+          <w:szCs w:val="24"/>
+        </w:rPr>
         <w:t xml:space="preserve">you have correctly followed the syntactic rules of the language but nonetheless have written a program that does not correctly solve the problem.  Unlike syntax errors, the compiler offers </w:t>
       </w:r>
       <w:r>
+        <w:rPr>
+          <w:rFonts w:ascii="Times New Roman" w:hAnsi="Times New Roman" w:cs="Times New Roman"/>
+          <w:szCs w:val="24"/>
+        </w:rPr>
         <w:t xml:space="preserve">less help; it can tell you </w:t>
       </w:r>
       <w:r>
+        <w:rPr>
+          <w:rFonts w:ascii="Times New Roman" w:hAnsi="Times New Roman" w:cs="Times New Roman"/>
+          <w:szCs w:val="24"/>
+        </w:rPr>
         <w:t>what the error is</w:t>
       </w:r>
       <w:r>
+        <w:rPr>
+          <w:rFonts w:ascii="Times New Roman" w:hAnsi="Times New Roman" w:cs="Times New Roman"/>
+          <w:szCs w:val="24"/>
+        </w:rPr>
         <w:t xml:space="preserve"> and </w:t>
       </w:r>
       <w:r>
+        <w:rPr>
+          <w:rFonts w:ascii="Times New Roman" w:hAnsi="Times New Roman" w:cs="Times New Roman"/>
+          <w:szCs w:val="24"/>
+        </w:rPr>
         <w:t xml:space="preserve">sometimes </w:t>
       </w:r>
       <w:r>
+        <w:rPr>
+          <w:rFonts w:ascii="Times New Roman" w:hAnsi="Times New Roman" w:cs="Times New Roman"/>
+          <w:szCs w:val="24"/>
+        </w:rPr>
         <w:t>what command caused it (line 14)</w:t>
       </w:r>
       <w:r>
+        <w:rPr>
+          <w:rFonts w:ascii="Times New Roman" w:hAnsi="Times New Roman" w:cs="Times New Roman"/>
+          <w:szCs w:val="24"/>
+        </w:rPr>
         <w:t>, but not how to fix the program so it functions correctly.</w:t>
       </w:r>
       <w:r>
+        <w:rPr>
+          <w:rFonts w:ascii="Times New Roman" w:hAnsi="Times New Roman" w:cs="Times New Roman"/>
+          <w:szCs w:val="24"/>
+        </w:rPr>
         <w:t xml:space="preserve"> </w:t>
       </w:r>
       <w:r>
+        <w:rPr>
+          <w:rFonts w:ascii="Times New Roman" w:hAnsi="Times New Roman" w:cs="Times New Roman"/>
+          <w:szCs w:val="24"/>
+        </w:rPr>
         <w:t>Occasionally, it will list multiple lines in the error box, which means that the first method was called by the second, which was caused by the third, and so on (This is sometimes called the program’s “call stack”</w:t>
       </w:r>
       <w:r>
+        <w:rPr>
+          <w:rFonts w:ascii="Times New Roman" w:hAnsi="Times New Roman" w:cs="Times New Roman"/>
+          <w:szCs w:val="24"/>
+        </w:rPr>
         <w:t xml:space="preserve">). </w:t>
       </w:r>
       <w:r>
+        <w:rPr>
+          <w:rFonts w:ascii="Times New Roman" w:hAnsi="Times New Roman" w:cs="Times New Roman"/>
+          <w:szCs w:val="24"/>
+        </w:rPr>
         <w:t>So</w:t>
       </w:r>
       <w:r>
+        <w:rPr>
+          <w:rFonts w:ascii="Times New Roman" w:hAnsi="Times New Roman" w:cs="Times New Roman"/>
+          <w:szCs w:val="24"/>
+        </w:rPr>
         <w:t>,</w:t>
       </w:r>
       <w:r>
+        <w:rPr>
+          <w:rFonts w:ascii="Times New Roman" w:hAnsi="Times New Roman" w:cs="Times New Roman"/>
+          <w:szCs w:val="24"/>
+        </w:rPr>
         <w:t xml:space="preserve"> the program </w:t>
       </w:r>
       <w:r>
+        <w:rPr>
+          <w:rFonts w:ascii="Times New Roman" w:hAnsi="Times New Roman" w:cs="Times New Roman"/>
+          <w:szCs w:val="24"/>
+        </w:rPr>
         <w:t>we</w:t>
       </w:r>
       <w:r>
+        <w:rPr>
+          <w:rFonts w:ascii="Times New Roman" w:hAnsi="Times New Roman" w:cs="Times New Roman"/>
+          <w:szCs w:val="24"/>
+        </w:rPr>
         <w:t>’ve written is perfectly legal. It just doesn’t do the right thing.</w:t>
       </w:r>
     </w:p>
     <w:p>
       <w:pPr>
         <w:pStyle w:val="Separator"/>
+        <w:rPr>
+          <w:rFonts w:ascii="Times New Roman" w:hAnsi="Times New Roman" w:cs="Times New Roman"/>
+          <w:szCs w:val="24"/>
+        </w:rPr>
       </w:pPr>
     </w:p>
     <w:p>
       <w:pPr>
         <w:pStyle w:val="Boldheading"/>
-      </w:pPr>
-      <w:r>
+        <w:rPr>
+          <w:rFonts w:ascii="Times New Roman" w:hAnsi="Times New Roman" w:cs="Times New Roman"/>
+          <w:szCs w:val="24"/>
+        </w:rPr>
+      </w:pPr>
+      <w:r>
+        <w:rPr>
+          <w:rFonts w:ascii="Times New Roman" w:hAnsi="Times New Roman" w:cs="Times New Roman"/>
+          <w:szCs w:val="24"/>
+        </w:rPr>
         <w:t>Debugging</w:t>
       </w:r>
     </w:p>
@@ -2100,12 +2196,14 @@
         <w:spacing w:before="0"/>
         <w:ind w:left="1080" w:right="1080"/>
         <w:rPr>
-          <w:sz w:val="20"/>
-        </w:rPr>
-      </w:pPr>
-      <w:r>
-        <w:rPr>
-          <w:sz w:val="20"/>
+          <w:rFonts w:ascii="Times New Roman" w:hAnsi="Times New Roman" w:cs="Times New Roman"/>
+          <w:szCs w:val="24"/>
+        </w:rPr>
+      </w:pPr>
+      <w:r>
+        <w:rPr>
+          <w:rFonts w:ascii="Times New Roman" w:hAnsi="Times New Roman" w:cs="Times New Roman"/>
+          <w:szCs w:val="24"/>
         </w:rPr>
         <w:t>“As soon as we started programming, we found to our surprise that it wasn’t as easy to get programs right as we had thought. Debugging had to be discovered. I can remember the exact instant when I realized that a large part of my life from then on was going to be spent in finding mistakes in my own programs.”</w:t>
       </w:r>
@@ -2114,19 +2212,22 @@
       <w:pPr>
         <w:pStyle w:val="Citation"/>
         <w:rPr>
-          <w:sz w:val="20"/>
-        </w:rPr>
-      </w:pPr>
-      <w:r>
-        <w:rPr>
+          <w:rFonts w:ascii="Times New Roman" w:hAnsi="Times New Roman" w:cs="Times New Roman"/>
+          <w:szCs w:val="24"/>
+        </w:rPr>
+      </w:pPr>
+      <w:r>
+        <w:rPr>
+          <w:rFonts w:ascii="Times New Roman" w:hAnsi="Times New Roman" w:cs="Times New Roman"/>
           <w:spacing w:val="20"/>
-          <w:sz w:val="20"/>
+          <w:szCs w:val="24"/>
         </w:rPr>
         <w:t>—</w:t>
       </w:r>
       <w:r>
         <w:rPr>
-          <w:sz w:val="20"/>
+          <w:rFonts w:ascii="Times New Roman" w:hAnsi="Times New Roman" w:cs="Times New Roman"/>
+          <w:szCs w:val="24"/>
         </w:rPr>
         <w:t> Maurice Wilkes, 1979</w:t>
       </w:r>
@@ -2134,34 +2235,62 @@
     <w:p>
       <w:pPr>
         <w:pStyle w:val="Separator"/>
+        <w:rPr>
+          <w:rFonts w:ascii="Times New Roman" w:hAnsi="Times New Roman" w:cs="Times New Roman"/>
+          <w:szCs w:val="24"/>
+        </w:rPr>
       </w:pPr>
     </w:p>
     <w:p>
       <w:pPr>
         <w:pStyle w:val="UParagraph"/>
         <w:spacing w:line="240" w:lineRule="exact"/>
-      </w:pPr>
-      <w:r>
+        <w:rPr>
+          <w:rFonts w:ascii="Times New Roman" w:hAnsi="Times New Roman" w:cs="Times New Roman"/>
+          <w:szCs w:val="24"/>
+        </w:rPr>
+      </w:pPr>
+      <w:r>
+        <w:rPr>
+          <w:rFonts w:ascii="Times New Roman" w:hAnsi="Times New Roman" w:cs="Times New Roman"/>
+          <w:szCs w:val="24"/>
+        </w:rPr>
         <w:t>More often than not, the programs that you write will not work exactly as you planned and will instead act in some mysterious way.  In all likelihood, the program is doing precisely what you told it to</w:t>
       </w:r>
       <w:r>
+        <w:rPr>
+          <w:rFonts w:ascii="Times New Roman" w:hAnsi="Times New Roman" w:cs="Times New Roman"/>
+          <w:szCs w:val="24"/>
+        </w:rPr>
         <w:t xml:space="preserve"> do</w:t>
       </w:r>
       <w:r>
+        <w:rPr>
+          <w:rFonts w:ascii="Times New Roman" w:hAnsi="Times New Roman" w:cs="Times New Roman"/>
+          <w:szCs w:val="24"/>
+        </w:rPr>
         <w:t xml:space="preserve">.  The problem is that what you told it to do wasn’t correct.  Programs that fail to give correct results because of some logical failure on the part of the programmer are said to have </w:t>
       </w:r>
       <w:r>
         <w:rPr>
+          <w:rFonts w:ascii="Times New Roman" w:hAnsi="Times New Roman" w:cs="Times New Roman"/>
           <w:b/>
+          <w:szCs w:val="24"/>
         </w:rPr>
         <w:t>bugs;</w:t>
       </w:r>
       <w:r>
+        <w:rPr>
+          <w:rFonts w:ascii="Times New Roman" w:hAnsi="Times New Roman" w:cs="Times New Roman"/>
+          <w:szCs w:val="24"/>
+        </w:rPr>
         <w:t xml:space="preserve"> the process of getting rid of those bugs is called </w:t>
       </w:r>
       <w:r>
         <w:rPr>
+          <w:rFonts w:ascii="Times New Roman" w:hAnsi="Times New Roman" w:cs="Times New Roman"/>
           <w:b/>
+          <w:szCs w:val="24"/>
         </w:rPr>
         <w:t>debugging.</w:t>
       </w:r>
@@ -2169,6 +2298,11 @@
     <w:p>
       <w:pPr>
         <w:pStyle w:val="PSep"/>
+        <w:rPr>
+          <w:rFonts w:ascii="Times New Roman" w:hAnsi="Times New Roman" w:cs="Times New Roman"/>
+          <w:sz w:val="24"/>
+          <w:szCs w:val="24"/>
+        </w:rPr>
       </w:pPr>
     </w:p>
     <w:p>
@@ -2176,22 +2310,41 @@
         <w:pStyle w:val="IParagraph"/>
         <w:spacing w:line="240" w:lineRule="exact"/>
         <w:ind w:firstLine="0"/>
-      </w:pPr>
-      <w:r>
+        <w:rPr>
+          <w:rFonts w:ascii="Times New Roman" w:hAnsi="Times New Roman" w:cs="Times New Roman"/>
+          <w:szCs w:val="24"/>
+        </w:rPr>
+      </w:pPr>
+      <w:r>
+        <w:rPr>
+          <w:rFonts w:ascii="Times New Roman" w:hAnsi="Times New Roman" w:cs="Times New Roman"/>
+          <w:szCs w:val="24"/>
+        </w:rPr>
         <w:t>Debugging is a skill that comes only with practice.  Even so, it is never too early to learn the most important rule about debugging:</w:t>
       </w:r>
     </w:p>
     <w:p>
       <w:pPr>
         <w:pStyle w:val="BText"/>
+        <w:rPr>
+          <w:rFonts w:ascii="Times New Roman" w:hAnsi="Times New Roman" w:cs="Times New Roman"/>
+          <w:sz w:val="24"/>
+          <w:szCs w:val="24"/>
+        </w:rPr>
       </w:pPr>
     </w:p>
     <w:p>
       <w:pPr>
         <w:pStyle w:val="Quote"/>
-      </w:pPr>
-      <w:r>
-        <w:rPr>
+        <w:rPr>
+          <w:rFonts w:ascii="Times New Roman" w:hAnsi="Times New Roman" w:cs="Times New Roman"/>
+          <w:sz w:val="24"/>
+          <w:szCs w:val="24"/>
+        </w:rPr>
+      </w:pPr>
+      <w:r>
+        <w:rPr>
+          <w:rFonts w:ascii="Times New Roman" w:hAnsi="Times New Roman" w:cs="Times New Roman"/>
           <w:i/>
           <w:sz w:val="24"/>
           <w:szCs w:val="24"/>
@@ -2200,6 +2353,7 @@
       </w:r>
       <w:r>
         <w:rPr>
+          <w:rFonts w:ascii="Times New Roman" w:hAnsi="Times New Roman" w:cs="Times New Roman"/>
           <w:i/>
           <w:sz w:val="24"/>
           <w:szCs w:val="24"/>
@@ -2209,6 +2363,7 @@
       </w:r>
       <w:r>
         <w:rPr>
+          <w:rFonts w:ascii="Times New Roman" w:hAnsi="Times New Roman" w:cs="Times New Roman"/>
           <w:i/>
           <w:sz w:val="24"/>
           <w:szCs w:val="24"/>
@@ -2217,6 +2372,7 @@
       </w:r>
       <w:r>
         <w:rPr>
+          <w:rFonts w:ascii="Times New Roman" w:hAnsi="Times New Roman" w:cs="Times New Roman"/>
           <w:i/>
           <w:sz w:val="24"/>
           <w:szCs w:val="24"/>
@@ -2226,6 +2382,7 @@
       </w:r>
       <w:r>
         <w:rPr>
+          <w:rFonts w:ascii="Times New Roman" w:hAnsi="Times New Roman" w:cs="Times New Roman"/>
           <w:i/>
           <w:sz w:val="24"/>
           <w:szCs w:val="24"/>
@@ -2236,37 +2393,68 @@
     <w:p>
       <w:pPr>
         <w:pStyle w:val="EText"/>
+        <w:rPr>
+          <w:rFonts w:ascii="Times New Roman" w:hAnsi="Times New Roman" w:cs="Times New Roman"/>
+          <w:sz w:val="24"/>
+          <w:szCs w:val="24"/>
+        </w:rPr>
       </w:pPr>
     </w:p>
     <w:p>
       <w:pPr>
         <w:pStyle w:val="Text"/>
-      </w:pPr>
-      <w:r>
-        <w:lastRenderedPageBreak/>
+        <w:rPr>
+          <w:rFonts w:ascii="Times New Roman" w:hAnsi="Times New Roman" w:cs="Times New Roman"/>
+          <w:szCs w:val="24"/>
+        </w:rPr>
+      </w:pPr>
+      <w:r>
+        <w:rPr>
+          <w:rFonts w:ascii="Times New Roman" w:hAnsi="Times New Roman" w:cs="Times New Roman"/>
+          <w:szCs w:val="24"/>
+        </w:rPr>
         <w:t>Most people who come upon a problem in their code go back to the original problem and try to figure out why their program isn’t doing what they wanted.  Such an approach can be helpful in some cases, but it is more likely that this kind of thinking will make you blind to the real problem.  If you make an unwarranted assumption the first time around, you may make it again, and be left in the position that you can’t for the life of you see why your program isn’t doing the right thing.</w:t>
       </w:r>
     </w:p>
     <w:p>
       <w:pPr>
         <w:pStyle w:val="PSep"/>
+        <w:rPr>
+          <w:rFonts w:ascii="Times New Roman" w:hAnsi="Times New Roman" w:cs="Times New Roman"/>
+          <w:sz w:val="24"/>
+          <w:szCs w:val="24"/>
+        </w:rPr>
       </w:pPr>
     </w:p>
     <w:p>
       <w:pPr>
         <w:pStyle w:val="IParagraph"/>
         <w:ind w:firstLine="0"/>
-      </w:pPr>
-      <w:r>
+        <w:rPr>
+          <w:rFonts w:ascii="Times New Roman" w:hAnsi="Times New Roman" w:cs="Times New Roman"/>
+          <w:szCs w:val="24"/>
+        </w:rPr>
+      </w:pPr>
+      <w:r>
+        <w:rPr>
+          <w:rFonts w:ascii="Times New Roman" w:hAnsi="Times New Roman" w:cs="Times New Roman"/>
+          <w:szCs w:val="24"/>
+        </w:rPr>
         <w:t xml:space="preserve">When you reach this point, it often helps to try a different approach.  Your program is doing </w:t>
       </w:r>
       <w:r>
         <w:rPr>
+          <w:rFonts w:ascii="Times New Roman" w:hAnsi="Times New Roman" w:cs="Times New Roman"/>
           <w:i/>
+          <w:szCs w:val="24"/>
         </w:rPr>
         <w:t>something</w:t>
       </w:r>
       <w:r>
+        <w:rPr>
+          <w:rFonts w:ascii="Times New Roman" w:hAnsi="Times New Roman" w:cs="Times New Roman"/>
+          <w:szCs w:val="24"/>
+        </w:rPr>
         <w:t>.  Forget entirely for the moment what it was supposed to be doing, and figure out exactly what is happening.  Figuring out what a wayward program is doing tends to be a relatively easy task, mostly because you have the computer right there in front of you.  Eclipse has many tools that help you monitor the execution of your program, which makes it much easier to figure out what is going on.  You’ll have a chance to learn more about these facilities in the coming weeks.</w:t>
       </w:r>
     </w:p>
@@ -2274,17 +2462,16 @@
       <w:pPr>
         <w:pStyle w:val="Boldheading"/>
         <w:rPr>
-          <w:color w:val="0000FF"/>
-          <w:sz w:val="16"/>
-          <w:szCs w:val="16"/>
-        </w:rPr>
-      </w:pPr>
-    </w:p>
-    <w:p>
-      <w:pPr>
-        <w:pStyle w:val="Boldheading"/>
-      </w:pPr>
-      <w:r>
+          <w:rFonts w:ascii="Times New Roman" w:hAnsi="Times New Roman" w:cs="Times New Roman"/>
+          <w:szCs w:val="24"/>
+        </w:rPr>
+      </w:pPr>
+      <w:r>
+        <w:rPr>
+          <w:rFonts w:ascii="Times New Roman" w:hAnsi="Times New Roman" w:cs="Times New Roman"/>
+          <w:szCs w:val="24"/>
+        </w:rPr>
+        <w:lastRenderedPageBreak/>
         <w:t>Creating new worlds</w:t>
       </w:r>
     </w:p>
@@ -2292,50 +2479,108 @@
       <w:pPr>
         <w:pStyle w:val="CParagraph"/>
         <w:spacing w:line="240" w:lineRule="exact"/>
-      </w:pPr>
-      <w:r>
+        <w:rPr>
+          <w:rFonts w:ascii="Times New Roman" w:hAnsi="Times New Roman" w:cs="Times New Roman"/>
+          <w:szCs w:val="24"/>
+        </w:rPr>
+      </w:pPr>
+      <w:r>
+        <w:rPr>
+          <w:rFonts w:ascii="Times New Roman" w:hAnsi="Times New Roman" w:cs="Times New Roman"/>
+          <w:szCs w:val="24"/>
+        </w:rPr>
         <w:t xml:space="preserve">The one other thing you </w:t>
       </w:r>
       <w:r>
+        <w:rPr>
+          <w:rFonts w:ascii="Times New Roman" w:hAnsi="Times New Roman" w:cs="Times New Roman"/>
+          <w:szCs w:val="24"/>
+        </w:rPr>
         <w:t>might want</w:t>
       </w:r>
       <w:r>
+        <w:rPr>
+          <w:rFonts w:ascii="Times New Roman" w:hAnsi="Times New Roman" w:cs="Times New Roman"/>
+          <w:szCs w:val="24"/>
+        </w:rPr>
         <w:t xml:space="preserve"> to know about</w:t>
       </w:r>
       <w:r>
+        <w:rPr>
+          <w:rFonts w:ascii="Times New Roman" w:hAnsi="Times New Roman" w:cs="Times New Roman"/>
+          <w:szCs w:val="24"/>
+        </w:rPr>
         <w:t xml:space="preserve"> </w:t>
       </w:r>
       <w:r>
+        <w:rPr>
+          <w:rFonts w:ascii="Times New Roman" w:hAnsi="Times New Roman" w:cs="Times New Roman"/>
+          <w:szCs w:val="24"/>
+        </w:rPr>
         <w:t xml:space="preserve">is how to create new worlds.  </w:t>
       </w:r>
       <w:r>
+        <w:rPr>
+          <w:rFonts w:ascii="Times New Roman" w:hAnsi="Times New Roman" w:cs="Times New Roman"/>
+          <w:szCs w:val="24"/>
+        </w:rPr>
         <w:t>Each world is saved as a file within</w:t>
       </w:r>
       <w:r>
+        <w:rPr>
+          <w:rFonts w:ascii="Times New Roman" w:hAnsi="Times New Roman" w:cs="Times New Roman"/>
+          <w:szCs w:val="24"/>
+        </w:rPr>
         <w:t xml:space="preserve"> your project’s</w:t>
       </w:r>
       <w:r>
+        <w:rPr>
+          <w:rFonts w:ascii="Times New Roman" w:hAnsi="Times New Roman" w:cs="Times New Roman"/>
+          <w:szCs w:val="24"/>
+        </w:rPr>
         <w:t xml:space="preserve"> </w:t>
       </w:r>
       <w:r>
         <w:rPr>
+          <w:rFonts w:ascii="Times New Roman" w:hAnsi="Times New Roman" w:cs="Times New Roman"/>
           <w:b/>
+          <w:szCs w:val="24"/>
         </w:rPr>
         <w:t>worlds/</w:t>
       </w:r>
       <w:r>
+        <w:rPr>
+          <w:rFonts w:ascii="Times New Roman" w:hAnsi="Times New Roman" w:cs="Times New Roman"/>
+          <w:szCs w:val="24"/>
+        </w:rPr>
         <w:t xml:space="preserve"> folder.  To modify worlds, see t</w:t>
       </w:r>
       <w:r>
+        <w:rPr>
+          <w:rFonts w:ascii="Times New Roman" w:hAnsi="Times New Roman" w:cs="Times New Roman"/>
+          <w:szCs w:val="24"/>
+        </w:rPr>
         <w:t xml:space="preserve">he three </w:t>
       </w:r>
       <w:r>
+        <w:rPr>
+          <w:rFonts w:ascii="Times New Roman" w:hAnsi="Times New Roman" w:cs="Times New Roman"/>
+          <w:szCs w:val="24"/>
+        </w:rPr>
         <w:t xml:space="preserve">“World” </w:t>
       </w:r>
       <w:r>
+        <w:rPr>
+          <w:rFonts w:ascii="Times New Roman" w:hAnsi="Times New Roman" w:cs="Times New Roman"/>
+          <w:szCs w:val="24"/>
+        </w:rPr>
         <w:t>buttons on Karel’s control panel</w:t>
       </w:r>
       <w:r>
+        <w:rPr>
+          <w:rFonts w:ascii="Times New Roman" w:hAnsi="Times New Roman" w:cs="Times New Roman"/>
+          <w:szCs w:val="24"/>
+        </w:rPr>
         <w:t>:</w:t>
       </w:r>
     </w:p>
@@ -2343,6 +2588,10 @@
       <w:pPr>
         <w:pStyle w:val="CParagraph"/>
         <w:spacing w:line="240" w:lineRule="exact"/>
+        <w:rPr>
+          <w:rFonts w:ascii="Times New Roman" w:hAnsi="Times New Roman" w:cs="Times New Roman"/>
+          <w:szCs w:val="24"/>
+        </w:rPr>
       </w:pPr>
     </w:p>
     <w:p>
@@ -2350,15 +2599,15 @@
         <w:pStyle w:val="CParagraph"/>
         <w:jc w:val="center"/>
         <w:rPr>
-          <w:sz w:val="8"/>
-          <w:szCs w:val="8"/>
-        </w:rPr>
-      </w:pPr>
-      <w:r>
-        <w:rPr>
+          <w:rFonts w:ascii="Times New Roman" w:hAnsi="Times New Roman" w:cs="Times New Roman"/>
+          <w:szCs w:val="24"/>
+        </w:rPr>
+      </w:pPr>
+      <w:r>
+        <w:rPr>
+          <w:rFonts w:ascii="Times New Roman" w:hAnsi="Times New Roman" w:cs="Times New Roman"/>
           <w:noProof/>
-          <w:sz w:val="8"/>
-          <w:szCs w:val="8"/>
+          <w:szCs w:val="24"/>
         </w:rPr>
         <w:drawing>
           <wp:inline distT="0" distB="0" distL="0" distR="0" wp14:anchorId="259293B3" wp14:editId="6F551CE1">
@@ -2378,7 +2627,7 @@
                     </pic:cNvPicPr>
                   </pic:nvPicPr>
                   <pic:blipFill>
-                    <a:blip r:embed="rId18">
+                    <a:blip r:embed="rId17">
                       <a:extLst>
                         <a:ext uri="{28A0092B-C50C-407E-A947-70E740481C1C}">
                           <a14:useLocalDpi xmlns:a14="http://schemas.microsoft.com/office/drawing/2010/main" val="0"/>
@@ -2426,162 +2675,147 @@
       <w:pPr>
         <w:pStyle w:val="Separator"/>
         <w:rPr>
-          <w:sz w:val="12"/>
-          <w:szCs w:val="12"/>
+          <w:rFonts w:ascii="Times New Roman" w:hAnsi="Times New Roman" w:cs="Times New Roman"/>
+          <w:szCs w:val="24"/>
         </w:rPr>
       </w:pPr>
     </w:p>
     <w:p>
       <w:pPr>
         <w:pStyle w:val="Text"/>
-      </w:pPr>
-      <w:r>
-        <w:t>These d</w:t>
-      </w:r>
-      <w:r>
-        <w:t xml:space="preserve">o pretty much what you’d expect.  The </w:t>
-      </w:r>
-      <w:r>
-        <w:rPr>
-          <w:rFonts w:ascii="Arial" w:hAnsi="Arial"/>
+        <w:rPr>
+          <w:rFonts w:ascii="Times New Roman" w:hAnsi="Times New Roman" w:cs="Times New Roman"/>
+          <w:szCs w:val="24"/>
+        </w:rPr>
+      </w:pPr>
+      <w:r>
+        <w:rPr>
+          <w:rFonts w:ascii="Times New Roman" w:hAnsi="Times New Roman" w:cs="Times New Roman"/>
+          <w:szCs w:val="24"/>
+        </w:rPr>
+        <w:t xml:space="preserve">The </w:t>
+      </w:r>
+      <w:r>
+        <w:rPr>
+          <w:rFonts w:ascii="Times New Roman" w:hAnsi="Times New Roman" w:cs="Times New Roman"/>
           <w:b/>
-          <w:sz w:val="18"/>
-          <w:szCs w:val="18"/>
-        </w:rPr>
-        <w:t>Load</w:t>
-      </w:r>
-      <w:r>
-        <w:rPr>
+          <w:szCs w:val="24"/>
+        </w:rPr>
+        <w:t>Load World</w:t>
+      </w:r>
+      <w:r>
+        <w:rPr>
+          <w:rFonts w:ascii="Times New Roman" w:hAnsi="Times New Roman" w:cs="Times New Roman"/>
+          <w:szCs w:val="24"/>
+        </w:rPr>
+        <w:t xml:space="preserve"> button </w:t>
+      </w:r>
+      <w:r>
+        <w:rPr>
+          <w:rFonts w:ascii="Times New Roman" w:hAnsi="Times New Roman" w:cs="Times New Roman"/>
+          <w:szCs w:val="24"/>
+        </w:rPr>
+        <w:t>lets you</w:t>
+      </w:r>
+      <w:r>
+        <w:rPr>
+          <w:rFonts w:ascii="Times New Roman" w:hAnsi="Times New Roman" w:cs="Times New Roman"/>
+          <w:szCs w:val="24"/>
+        </w:rPr>
+        <w:t xml:space="preserve"> select an existing world </w:t>
+      </w:r>
+      <w:r>
+        <w:rPr>
+          <w:rFonts w:ascii="Times New Roman" w:hAnsi="Times New Roman" w:cs="Times New Roman"/>
+          <w:szCs w:val="24"/>
+        </w:rPr>
+        <w:t>to open</w:t>
+      </w:r>
+      <w:r>
+        <w:rPr>
+          <w:rFonts w:ascii="Times New Roman" w:hAnsi="Times New Roman" w:cs="Times New Roman"/>
+          <w:szCs w:val="24"/>
+        </w:rPr>
+        <w:t xml:space="preserve">, </w:t>
+      </w:r>
+      <w:r>
+        <w:rPr>
+          <w:rFonts w:ascii="Times New Roman" w:hAnsi="Times New Roman" w:cs="Times New Roman"/>
           <w:b/>
-          <w:sz w:val="18"/>
-          <w:szCs w:val="18"/>
-        </w:rPr>
-        <w:t> </w:t>
-      </w:r>
-      <w:r>
-        <w:rPr>
-          <w:rFonts w:ascii="Arial" w:hAnsi="Arial"/>
+          <w:szCs w:val="24"/>
+        </w:rPr>
+        <w:t>New World</w:t>
+      </w:r>
+      <w:r>
+        <w:rPr>
+          <w:rFonts w:ascii="Times New Roman" w:hAnsi="Times New Roman" w:cs="Times New Roman"/>
+          <w:szCs w:val="24"/>
+        </w:rPr>
+        <w:t xml:space="preserve"> allows you to create a new world and to specify its size, and </w:t>
+      </w:r>
+      <w:r>
+        <w:rPr>
+          <w:rFonts w:ascii="Times New Roman" w:hAnsi="Times New Roman" w:cs="Times New Roman"/>
           <w:b/>
-          <w:sz w:val="18"/>
-          <w:szCs w:val="18"/>
-        </w:rPr>
-        <w:t>World</w:t>
-      </w:r>
-      <w:r>
-        <w:t xml:space="preserve"> button </w:t>
-      </w:r>
-      <w:r>
-        <w:t>lets you</w:t>
-      </w:r>
-      <w:r>
-        <w:t xml:space="preserve"> select an existing world </w:t>
-      </w:r>
-      <w:r>
-        <w:t>to open</w:t>
-      </w:r>
-      <w:r>
-        <w:t xml:space="preserve">, </w:t>
-      </w:r>
-      <w:r>
-        <w:rPr>
-          <w:rFonts w:ascii="Arial" w:hAnsi="Arial"/>
+          <w:szCs w:val="24"/>
+        </w:rPr>
+        <w:t>Edit World</w:t>
+      </w:r>
+      <w:r>
+        <w:rPr>
+          <w:rFonts w:ascii="Times New Roman" w:hAnsi="Times New Roman" w:cs="Times New Roman"/>
+          <w:szCs w:val="24"/>
+        </w:rPr>
+        <w:t xml:space="preserve"> gives you a chance to change the configuration of the current world.</w:t>
+      </w:r>
+      <w:r>
+        <w:rPr>
+          <w:rFonts w:ascii="Times New Roman" w:hAnsi="Times New Roman" w:cs="Times New Roman"/>
+          <w:szCs w:val="24"/>
+        </w:rPr>
+        <w:t xml:space="preserve">  </w:t>
+      </w:r>
+      <w:r>
+        <w:rPr>
+          <w:rFonts w:ascii="Times New Roman" w:hAnsi="Times New Roman" w:cs="Times New Roman"/>
+          <w:szCs w:val="24"/>
+        </w:rPr>
+        <w:t xml:space="preserve">When you click on the </w:t>
+      </w:r>
+      <w:r>
+        <w:rPr>
+          <w:rFonts w:ascii="Times New Roman" w:hAnsi="Times New Roman" w:cs="Times New Roman"/>
           <w:b/>
-          <w:sz w:val="18"/>
-          <w:szCs w:val="18"/>
-        </w:rPr>
-        <w:t>New</w:t>
-      </w:r>
-      <w:r>
-        <w:rPr>
-          <w:b/>
-          <w:sz w:val="18"/>
-          <w:szCs w:val="18"/>
-        </w:rPr>
-        <w:t> </w:t>
-      </w:r>
-      <w:r>
-        <w:rPr>
-          <w:rFonts w:ascii="Arial" w:hAnsi="Arial"/>
-          <w:b/>
-          <w:sz w:val="18"/>
-          <w:szCs w:val="18"/>
-        </w:rPr>
-        <w:t>World</w:t>
-      </w:r>
-      <w:r>
-        <w:t xml:space="preserve"> allows you to create a new world and to specify its size, and </w:t>
-      </w:r>
-      <w:r>
-        <w:rPr>
-          <w:rFonts w:ascii="Arial" w:hAnsi="Arial"/>
-          <w:b/>
-          <w:sz w:val="18"/>
-          <w:szCs w:val="18"/>
-        </w:rPr>
-        <w:t>Edit</w:t>
-      </w:r>
-      <w:r>
-        <w:rPr>
-          <w:b/>
-          <w:sz w:val="18"/>
-          <w:szCs w:val="18"/>
-        </w:rPr>
-        <w:t> </w:t>
-      </w:r>
-      <w:r>
-        <w:rPr>
-          <w:rFonts w:ascii="Arial" w:hAnsi="Arial"/>
-          <w:b/>
-          <w:sz w:val="18"/>
-          <w:szCs w:val="18"/>
-        </w:rPr>
-        <w:t>World</w:t>
-      </w:r>
-      <w:r>
-        <w:t xml:space="preserve"> gives you a chance to change the configuration of the current world.</w:t>
-      </w:r>
-      <w:r>
-        <w:t xml:space="preserve">  </w:t>
-      </w:r>
-      <w:r>
-        <w:t xml:space="preserve">When you click on the </w:t>
-      </w:r>
-      <w:r>
-        <w:rPr>
-          <w:rFonts w:ascii="Arial" w:hAnsi="Arial"/>
-          <w:b/>
-          <w:sz w:val="18"/>
-          <w:szCs w:val="18"/>
-        </w:rPr>
-        <w:t>Edit</w:t>
-      </w:r>
-      <w:r>
-        <w:rPr>
-          <w:b/>
-          <w:sz w:val="18"/>
-          <w:szCs w:val="18"/>
-        </w:rPr>
-        <w:t> </w:t>
-      </w:r>
-      <w:r>
-        <w:rPr>
-          <w:rFonts w:ascii="Arial" w:hAnsi="Arial"/>
-          <w:b/>
-          <w:sz w:val="18"/>
-          <w:szCs w:val="18"/>
-        </w:rPr>
-        <w:t>World</w:t>
-      </w:r>
-      <w:r>
+          <w:szCs w:val="24"/>
+        </w:rPr>
+        <w:t>Edit World</w:t>
+      </w:r>
+      <w:r>
+        <w:rPr>
+          <w:rFonts w:ascii="Times New Roman" w:hAnsi="Times New Roman" w:cs="Times New Roman"/>
+          <w:szCs w:val="24"/>
+        </w:rPr>
         <w:t xml:space="preserve"> button, the control panel changes to present a tool menu that looks like </w:t>
       </w:r>
       <w:r>
+        <w:rPr>
+          <w:rFonts w:ascii="Times New Roman" w:hAnsi="Times New Roman" w:cs="Times New Roman"/>
+          <w:szCs w:val="24"/>
+        </w:rPr>
         <w:t xml:space="preserve">the picture </w:t>
       </w:r>
       <w:r>
+        <w:rPr>
+          <w:rFonts w:ascii="Times New Roman" w:hAnsi="Times New Roman" w:cs="Times New Roman"/>
+          <w:szCs w:val="24"/>
+        </w:rPr>
         <w:t>below</w:t>
       </w:r>
       <w:r>
+        <w:rPr>
+          <w:rFonts w:ascii="Times New Roman" w:hAnsi="Times New Roman" w:cs="Times New Roman"/>
+          <w:szCs w:val="24"/>
+        </w:rPr>
         <w:t>:</w:t>
       </w:r>
     </w:p>
@@ -2589,16 +2823,24 @@
       <w:pPr>
         <w:pStyle w:val="Separator"/>
         <w:rPr>
-          <w:sz w:val="8"/>
-          <w:szCs w:val="8"/>
+          <w:rFonts w:ascii="Times New Roman" w:hAnsi="Times New Roman" w:cs="Times New Roman"/>
+          <w:szCs w:val="24"/>
         </w:rPr>
       </w:pPr>
     </w:p>
     <w:p>
       <w:pPr>
         <w:pStyle w:val="Picture"/>
-      </w:pPr>
-      <w:r>
+        <w:rPr>
+          <w:rFonts w:ascii="Times New Roman" w:hAnsi="Times New Roman" w:cs="Times New Roman"/>
+          <w:szCs w:val="24"/>
+        </w:rPr>
+      </w:pPr>
+      <w:r>
+        <w:rPr>
+          <w:rFonts w:ascii="Times New Roman" w:hAnsi="Times New Roman" w:cs="Times New Roman"/>
+          <w:szCs w:val="24"/>
+        </w:rPr>
         <w:drawing>
           <wp:inline distT="0" distB="0" distL="0" distR="0" wp14:anchorId="3AB43742" wp14:editId="473BB993">
             <wp:extent cx="1969135" cy="2139793"/>
@@ -2617,7 +2859,7 @@
                     </pic:cNvPicPr>
                   </pic:nvPicPr>
                   <pic:blipFill>
-                    <a:blip r:embed="rId19">
+                    <a:blip r:embed="rId18">
                       <a:extLst>
                         <a:ext uri="{28A0092B-C50C-407E-A947-70E740481C1C}">
                           <a14:useLocalDpi xmlns:a14="http://schemas.microsoft.com/office/drawing/2010/main" val="0"/>
@@ -2665,22 +2907,36 @@
       <w:pPr>
         <w:pStyle w:val="ESingle"/>
         <w:rPr>
-          <w:sz w:val="8"/>
-          <w:szCs w:val="8"/>
+          <w:rFonts w:ascii="Times New Roman" w:hAnsi="Times New Roman" w:cs="Times New Roman"/>
+          <w:sz w:val="24"/>
+          <w:szCs w:val="24"/>
         </w:rPr>
       </w:pPr>
     </w:p>
     <w:p>
       <w:pPr>
         <w:pStyle w:val="Text"/>
-      </w:pPr>
-      <w:r>
+        <w:rPr>
+          <w:rFonts w:ascii="Times New Roman" w:hAnsi="Times New Roman" w:cs="Times New Roman"/>
+          <w:szCs w:val="24"/>
+        </w:rPr>
+      </w:pPr>
+      <w:r>
+        <w:rPr>
+          <w:rFonts w:ascii="Times New Roman" w:hAnsi="Times New Roman" w:cs="Times New Roman"/>
+          <w:szCs w:val="24"/>
+        </w:rPr>
         <w:t>This menu of tools gives you everything you need to create a new world.  The tools</w:t>
       </w:r>
     </w:p>
     <w:p>
       <w:pPr>
         <w:pStyle w:val="BSingle"/>
+        <w:rPr>
+          <w:rFonts w:ascii="Times New Roman" w:hAnsi="Times New Roman" w:cs="Times New Roman"/>
+          <w:sz w:val="24"/>
+          <w:szCs w:val="24"/>
+        </w:rPr>
       </w:pPr>
     </w:p>
     <w:p>
@@ -2692,14 +2948,14 @@
         <w:spacing w:line="280" w:lineRule="atLeast"/>
         <w:jc w:val="center"/>
         <w:rPr>
-          <w:rFonts w:cs="Times"/>
+          <w:rFonts w:ascii="Times New Roman" w:hAnsi="Times New Roman" w:cs="Times New Roman"/>
           <w:color w:val="000000"/>
           <w:szCs w:val="24"/>
         </w:rPr>
       </w:pPr>
       <w:r>
         <w:rPr>
-          <w:rFonts w:cs="Times"/>
+          <w:rFonts w:ascii="Times New Roman" w:hAnsi="Times New Roman" w:cs="Times New Roman"/>
           <w:noProof/>
           <w:color w:val="000000"/>
           <w:szCs w:val="24"/>
@@ -2722,7 +2978,7 @@
                     </pic:cNvPicPr>
                   </pic:nvPicPr>
                   <pic:blipFill>
-                    <a:blip r:embed="rId20">
+                    <a:blip r:embed="rId19">
                       <a:extLst>
                         <a:ext uri="{28A0092B-C50C-407E-A947-70E740481C1C}">
                           <a14:useLocalDpi xmlns:a14="http://schemas.microsoft.com/office/drawing/2010/main" val="0"/>
@@ -2769,83 +3025,141 @@
     <w:p>
       <w:pPr>
         <w:pStyle w:val="ESingle"/>
+        <w:rPr>
+          <w:rFonts w:ascii="Times New Roman" w:hAnsi="Times New Roman" w:cs="Times New Roman"/>
+          <w:sz w:val="24"/>
+          <w:szCs w:val="24"/>
+        </w:rPr>
       </w:pPr>
     </w:p>
     <w:p>
       <w:pPr>
         <w:pStyle w:val="CParagraph"/>
         <w:spacing w:line="240" w:lineRule="exact"/>
-      </w:pPr>
-      <w:r>
+        <w:rPr>
+          <w:rFonts w:ascii="Times New Roman" w:hAnsi="Times New Roman" w:cs="Times New Roman"/>
+          <w:szCs w:val="24"/>
+        </w:rPr>
+      </w:pPr>
+      <w:r>
+        <w:rPr>
+          <w:rFonts w:ascii="Times New Roman" w:hAnsi="Times New Roman" w:cs="Times New Roman"/>
+          <w:szCs w:val="24"/>
+        </w:rPr>
         <w:t xml:space="preserve">allow you to create and remove walls.  The dark square shows that the </w:t>
       </w:r>
       <w:r>
         <w:rPr>
-          <w:rFonts w:ascii="Arial" w:hAnsi="Arial"/>
+          <w:rFonts w:ascii="Times New Roman" w:hAnsi="Times New Roman" w:cs="Times New Roman"/>
           <w:b/>
-          <w:sz w:val="18"/>
-          <w:szCs w:val="18"/>
+          <w:szCs w:val="24"/>
         </w:rPr>
         <w:t>Draw</w:t>
       </w:r>
       <w:r>
         <w:rPr>
-          <w:sz w:val="18"/>
-          <w:szCs w:val="18"/>
+          <w:rFonts w:ascii="Times New Roman" w:hAnsi="Times New Roman" w:cs="Times New Roman"/>
+          <w:szCs w:val="24"/>
         </w:rPr>
         <w:t> </w:t>
       </w:r>
       <w:r>
         <w:rPr>
-          <w:rFonts w:ascii="Arial" w:hAnsi="Arial"/>
+          <w:rFonts w:ascii="Times New Roman" w:hAnsi="Times New Roman" w:cs="Times New Roman"/>
           <w:b/>
-          <w:sz w:val="18"/>
-          <w:szCs w:val="18"/>
+          <w:szCs w:val="24"/>
         </w:rPr>
         <w:t>Wall</w:t>
       </w:r>
       <w:r>
+        <w:rPr>
+          <w:rFonts w:ascii="Times New Roman" w:hAnsi="Times New Roman" w:cs="Times New Roman"/>
+          <w:szCs w:val="24"/>
+        </w:rPr>
         <w:t xml:space="preserve"> tool is currently selected.  If you go to the map and click on the spaces between corners, walls will be created in those spaces.  If you later need to remove those walls, you can click on the </w:t>
       </w:r>
       <w:r>
         <w:rPr>
-          <w:rFonts w:ascii="Arial" w:hAnsi="Arial"/>
+          <w:rFonts w:ascii="Times New Roman" w:hAnsi="Times New Roman" w:cs="Times New Roman"/>
           <w:b/>
-          <w:sz w:val="18"/>
-          <w:szCs w:val="18"/>
+          <w:szCs w:val="24"/>
         </w:rPr>
         <w:t>Erase</w:t>
       </w:r>
       <w:r>
         <w:rPr>
-          <w:sz w:val="18"/>
-          <w:szCs w:val="18"/>
+          <w:rFonts w:ascii="Times New Roman" w:hAnsi="Times New Roman" w:cs="Times New Roman"/>
+          <w:szCs w:val="24"/>
         </w:rPr>
         <w:t> </w:t>
       </w:r>
       <w:r>
         <w:rPr>
-          <w:rFonts w:ascii="Arial" w:hAnsi="Arial"/>
+          <w:rFonts w:ascii="Times New Roman" w:hAnsi="Times New Roman" w:cs="Times New Roman"/>
           <w:b/>
-          <w:sz w:val="18"/>
-          <w:szCs w:val="18"/>
+          <w:szCs w:val="24"/>
         </w:rPr>
         <w:t>Wall</w:t>
       </w:r>
       <w:r>
+        <w:rPr>
+          <w:rFonts w:ascii="Times New Roman" w:hAnsi="Times New Roman" w:cs="Times New Roman"/>
+          <w:szCs w:val="24"/>
+        </w:rPr>
         <w:t xml:space="preserve"> tool and then go back to the map to eliminate the unwanted walls.</w:t>
       </w:r>
     </w:p>
     <w:p>
       <w:pPr>
         <w:pStyle w:val="PSep"/>
+        <w:rPr>
+          <w:rFonts w:ascii="Times New Roman" w:hAnsi="Times New Roman" w:cs="Times New Roman"/>
+          <w:sz w:val="24"/>
+          <w:szCs w:val="24"/>
+        </w:rPr>
       </w:pPr>
     </w:p>
     <w:p>
       <w:pPr>
         <w:pStyle w:val="Text"/>
-      </w:pPr>
-      <w:r>
+        <w:rPr>
+          <w:rFonts w:ascii="Times New Roman" w:hAnsi="Times New Roman" w:cs="Times New Roman"/>
+          <w:szCs w:val="24"/>
+        </w:rPr>
+      </w:pPr>
+    </w:p>
+    <w:p>
+      <w:pPr>
+        <w:pStyle w:val="Text"/>
+        <w:rPr>
+          <w:rFonts w:ascii="Times New Roman" w:hAnsi="Times New Roman" w:cs="Times New Roman"/>
+          <w:szCs w:val="24"/>
+        </w:rPr>
+      </w:pPr>
+    </w:p>
+    <w:p>
+      <w:pPr>
+        <w:pStyle w:val="Text"/>
+        <w:rPr>
+          <w:rFonts w:ascii="Times New Roman" w:hAnsi="Times New Roman" w:cs="Times New Roman"/>
+          <w:szCs w:val="24"/>
+        </w:rPr>
+      </w:pPr>
+    </w:p>
+    <w:p>
+      <w:pPr>
+        <w:pStyle w:val="Text"/>
+        <w:rPr>
+          <w:rFonts w:ascii="Times New Roman" w:hAnsi="Times New Roman" w:cs="Times New Roman"/>
+          <w:szCs w:val="24"/>
+        </w:rPr>
+      </w:pPr>
+      <w:r>
+        <w:rPr>
+          <w:rFonts w:ascii="Times New Roman" w:hAnsi="Times New Roman" w:cs="Times New Roman"/>
+          <w:szCs w:val="24"/>
+        </w:rPr>
+        <w:lastRenderedPageBreak/>
         <w:t>The five beeper tools</w:t>
       </w:r>
     </w:p>
@@ -2853,8 +3167,9 @@
       <w:pPr>
         <w:pStyle w:val="BSingle"/>
         <w:rPr>
-          <w:sz w:val="16"/>
-          <w:szCs w:val="16"/>
+          <w:rFonts w:ascii="Times New Roman" w:hAnsi="Times New Roman" w:cs="Times New Roman"/>
+          <w:sz w:val="24"/>
+          <w:szCs w:val="24"/>
         </w:rPr>
       </w:pPr>
     </w:p>
@@ -2867,14 +3182,14 @@
         <w:spacing w:line="280" w:lineRule="atLeast"/>
         <w:jc w:val="center"/>
         <w:rPr>
-          <w:rFonts w:cs="Times"/>
+          <w:rFonts w:ascii="Times New Roman" w:hAnsi="Times New Roman" w:cs="Times New Roman"/>
           <w:color w:val="000000"/>
           <w:szCs w:val="24"/>
         </w:rPr>
       </w:pPr>
       <w:r>
         <w:rPr>
-          <w:rFonts w:cs="Times"/>
+          <w:rFonts w:ascii="Times New Roman" w:hAnsi="Times New Roman" w:cs="Times New Roman"/>
           <w:noProof/>
           <w:color w:val="000000"/>
           <w:szCs w:val="24"/>
@@ -2897,7 +3212,7 @@
                     </pic:cNvPicPr>
                   </pic:nvPicPr>
                   <pic:blipFill>
-                    <a:blip r:embed="rId21">
+                    <a:blip r:embed="rId20">
                       <a:extLst>
                         <a:ext uri="{28A0092B-C50C-407E-A947-70E740481C1C}">
                           <a14:useLocalDpi xmlns:a14="http://schemas.microsoft.com/office/drawing/2010/main" val="0"/>
@@ -2942,64 +3257,91 @@
     <w:p>
       <w:pPr>
         <w:pStyle w:val="ESingle"/>
+        <w:rPr>
+          <w:rFonts w:ascii="Times New Roman" w:hAnsi="Times New Roman" w:cs="Times New Roman"/>
+          <w:sz w:val="24"/>
+          <w:szCs w:val="24"/>
+        </w:rPr>
       </w:pPr>
     </w:p>
     <w:p>
       <w:pPr>
         <w:pStyle w:val="CParagraph"/>
         <w:spacing w:line="240" w:lineRule="exact"/>
-      </w:pPr>
-      <w:r>
+        <w:rPr>
+          <w:rFonts w:ascii="Times New Roman" w:hAnsi="Times New Roman" w:cs="Times New Roman"/>
+          <w:szCs w:val="24"/>
+        </w:rPr>
+      </w:pPr>
+      <w:r>
+        <w:rPr>
+          <w:rFonts w:ascii="Times New Roman" w:hAnsi="Times New Roman" w:cs="Times New Roman"/>
+          <w:szCs w:val="24"/>
+        </w:rPr>
         <w:t>allow you to change the configuration of beepers on any of the corners.  If you select the appropriate beeper tool and then click on a corner, you change the number of beepers stored there.  If you select one of these tools and then click on the beeper-bag icon in the tool area, you can adjust the number of beepers in Karel’s bag.</w:t>
       </w:r>
     </w:p>
     <w:p>
       <w:pPr>
         <w:pStyle w:val="PSep"/>
+        <w:rPr>
+          <w:rFonts w:ascii="Times New Roman" w:hAnsi="Times New Roman" w:cs="Times New Roman"/>
+          <w:sz w:val="24"/>
+          <w:szCs w:val="24"/>
+        </w:rPr>
       </w:pPr>
     </w:p>
     <w:p>
       <w:pPr>
         <w:pStyle w:val="Text"/>
-      </w:pPr>
-      <w:r>
+        <w:rPr>
+          <w:rFonts w:ascii="Times New Roman" w:hAnsi="Times New Roman" w:cs="Times New Roman"/>
+          <w:szCs w:val="24"/>
+        </w:rPr>
+      </w:pPr>
+      <w:r>
+        <w:rPr>
+          <w:rFonts w:ascii="Times New Roman" w:hAnsi="Times New Roman" w:cs="Times New Roman"/>
+          <w:szCs w:val="24"/>
+        </w:rPr>
         <w:t>If you need to move Karel to a new starting position, click on Karel and drag it to some new location in the map.  You can change Karel’s orientation by clicking on one of the four Karel direction icons in the tool area.  If you want to put beepers down on the corner where Karel is standing, you have to first move Karel to a different corner, adjust the beeper count, and then move Karel back.</w:t>
       </w:r>
     </w:p>
     <w:p>
       <w:pPr>
         <w:rPr>
-          <w:sz w:val="16"/>
-          <w:szCs w:val="16"/>
+          <w:rFonts w:ascii="Times New Roman" w:hAnsi="Times New Roman" w:cs="Times New Roman"/>
+          <w:szCs w:val="24"/>
         </w:rPr>
       </w:pPr>
     </w:p>
     <w:p>
       <w:pPr>
         <w:pStyle w:val="Text"/>
-      </w:pPr>
-      <w:r>
-        <w:t>These tools should be sufficient for you to create any world you’d like, up to the maximum world size of 50</w:t>
-      </w:r>
-      <w:r>
-        <w:rPr>
-          <w:rFonts w:ascii="Arial" w:hAnsi="Arial"/>
-          <w:sz w:val="18"/>
-          <w:szCs w:val="18"/>
-        </w:rPr>
-        <w:t>x</w:t>
-      </w:r>
-      <w:r>
-        <w:t>50.  Enjoy!</w:t>
+        <w:rPr>
+          <w:rFonts w:ascii="Times New Roman" w:hAnsi="Times New Roman" w:cs="Times New Roman"/>
+          <w:szCs w:val="24"/>
+        </w:rPr>
+      </w:pPr>
+      <w:r>
+        <w:rPr>
+          <w:rFonts w:ascii="Times New Roman" w:hAnsi="Times New Roman" w:cs="Times New Roman"/>
+          <w:szCs w:val="24"/>
+        </w:rPr>
+        <w:t>These tools should be sufficient for you to create any world you’d like, up to the maximum world size of 50x50.  Enjoy!</w:t>
       </w:r>
     </w:p>
     <w:p>
       <w:pPr>
         <w:pStyle w:val="Separator"/>
+        <w:rPr>
+          <w:rFonts w:ascii="Times New Roman" w:hAnsi="Times New Roman" w:cs="Times New Roman"/>
+          <w:szCs w:val="24"/>
+        </w:rPr>
       </w:pPr>
     </w:p>
     <w:sectPr>
-      <w:headerReference w:type="default" r:id="rId22"/>
+      <w:headerReference w:type="default" r:id="rId21"/>
       <w:type w:val="continuous"/>
       <w:pgSz w:w="12240" w:h="15840"/>
       <w:pgMar w:top="1440" w:right="1800" w:bottom="1440" w:left="1800" w:header="720" w:footer="720" w:gutter="0"/>
@@ -3089,7 +3431,7 @@
   <w:abstractNum w:abstractNumId="0">
     <w:nsid w:val="FFFFFF1D"/>
     <w:multiLevelType w:val="multilevel"/>
-    <w:tmpl w:val="113C6B74"/>
+    <w:tmpl w:val="C012F644"/>
     <w:lvl w:ilvl="0">
       <w:start w:val="1"/>
       <w:numFmt w:val="bullet"/>
@@ -4356,7 +4698,7 @@
 </file>
 
 <file path=customXml/itemProps1.xml><?xml version="1.0" encoding="utf-8"?>
-<ds:datastoreItem xmlns:ds="http://schemas.openxmlformats.org/officeDocument/2006/customXml" ds:itemID="{8A35C7BC-E969-704B-B782-75E578190779}">
+<ds:datastoreItem xmlns:ds="http://schemas.openxmlformats.org/officeDocument/2006/customXml" ds:itemID="{197EEE9E-EE55-1742-B664-5DA1BA61EEE3}">
   <ds:schemaRefs>
     <ds:schemaRef ds:uri="http://schemas.openxmlformats.org/officeDocument/2006/bibliography"/>
   </ds:schemaRefs>

</xml_diff>

<commit_message>
Updated assignment 1 page, added materials
</commit_message>
<xml_diff>
--- a/handouts-raw/3-Programming-with-Karel.docx
+++ b/handouts-raw/3-Programming-with-Karel.docx
@@ -87,7 +87,16 @@
           <w:rFonts w:ascii="Times New Roman" w:hAnsi="Times New Roman" w:cs="Times New Roman"/>
           <w:szCs w:val="24"/>
         </w:rPr>
-        <w:t xml:space="preserve">            June 27, 2017</w:t>
+        <w:t xml:space="preserve">            June 28</w:t>
+      </w:r>
+      <w:bookmarkStart w:id="0" w:name="_GoBack"/>
+      <w:bookmarkEnd w:id="0"/>
+      <w:r>
+        <w:rPr>
+          <w:rFonts w:ascii="Times New Roman" w:hAnsi="Times New Roman" w:cs="Times New Roman"/>
+          <w:szCs w:val="24"/>
+        </w:rPr>
+        <w:t>, 2017</w:t>
       </w:r>
     </w:p>
     <w:p>
@@ -3312,16 +3321,7 @@
           <w:rFonts w:ascii="Times New Roman" w:hAnsi="Times New Roman" w:cs="Times New Roman"/>
           <w:szCs w:val="24"/>
         </w:rPr>
-        <w:t>allow you to change the configuration of beepers on any of the corners.  If you select the appropriate beeper tool and then click on a corner, you change the number of beepers stored there.  If you select one of these tools and then click on the beeper-bag icon in the tool area, you can adjust the number of beepe</w:t>
-      </w:r>
-      <w:bookmarkStart w:id="0" w:name="_GoBack"/>
-      <w:bookmarkEnd w:id="0"/>
-      <w:r>
-        <w:rPr>
-          <w:rFonts w:ascii="Times New Roman" w:hAnsi="Times New Roman" w:cs="Times New Roman"/>
-          <w:szCs w:val="24"/>
-        </w:rPr>
-        <w:t>rs in Karel’s bag.</w:t>
+        <w:t>allow you to change the configuration of beepers on any of the corners.  If you select the appropriate beeper tool and then click on a corner, you change the number of beepers stored there.  If you select one of these tools and then click on the beeper-bag icon in the tool area, you can adjust the number of beepers in Karel’s bag.</w:t>
       </w:r>
     </w:p>
     <w:p>
@@ -3457,7 +3457,7 @@
       <w:fldChar w:fldCharType="separate"/>
     </w:r>
     <w:r>
-      <w:t>7</w:t>
+      <w:t>2</w:t>
     </w:r>
     <w:r>
       <w:fldChar w:fldCharType="end"/>
@@ -3474,7 +3474,7 @@
   <w:abstractNum w:abstractNumId="0">
     <w:nsid w:val="FFFFFF1D"/>
     <w:multiLevelType w:val="multilevel"/>
-    <w:tmpl w:val="8E026B18"/>
+    <w:tmpl w:val="9940D8CA"/>
     <w:lvl w:ilvl="0">
       <w:start w:val="1"/>
       <w:numFmt w:val="bullet"/>
@@ -4741,7 +4741,7 @@
 </file>
 
 <file path=customXml/itemProps1.xml><?xml version="1.0" encoding="utf-8"?>
-<ds:datastoreItem xmlns:ds="http://schemas.openxmlformats.org/officeDocument/2006/customXml" ds:itemID="{06109E3B-7698-254B-96EC-4714C2656C78}">
+<ds:datastoreItem xmlns:ds="http://schemas.openxmlformats.org/officeDocument/2006/customXml" ds:itemID="{5F6D4C8A-6CF3-4E40-9021-47E4DC7189A5}">
   <ds:schemaRefs>
     <ds:schemaRef ds:uri="http://schemas.openxmlformats.org/officeDocument/2006/bibliography"/>
   </ds:schemaRefs>

</xml_diff>

<commit_message>
Programming and Debugging with Karel handouts
</commit_message>
<xml_diff>
--- a/handouts-raw/3-Programming-with-Karel.docx
+++ b/handouts-raw/3-Programming-with-Karel.docx
@@ -1,6 +1,6 @@
 
 <file path=word/document.xml><?xml version="1.0" encoding="utf-8"?>
-<w:document xmlns:wpc="http://schemas.microsoft.com/office/word/2010/wordprocessingCanvas" xmlns:mo="http://schemas.microsoft.com/office/mac/office/2008/main" xmlns:mc="http://schemas.openxmlformats.org/markup-compatibility/2006" xmlns:mv="urn:schemas-microsoft-com:mac:vml" xmlns:o="urn:schemas-microsoft-com:office:office" xmlns:r="http://schemas.openxmlformats.org/officeDocument/2006/relationships" xmlns:m="http://schemas.openxmlformats.org/officeDocument/2006/math" xmlns:v="urn:schemas-microsoft-com:vml" xmlns:wp14="http://schemas.microsoft.com/office/word/2010/wordprocessingDrawing" xmlns:wp="http://schemas.openxmlformats.org/drawingml/2006/wordprocessingDrawing" xmlns:w10="urn:schemas-microsoft-com:office:word" xmlns:w="http://schemas.openxmlformats.org/wordprocessingml/2006/main" xmlns:w14="http://schemas.microsoft.com/office/word/2010/wordml" xmlns:w15="http://schemas.microsoft.com/office/word/2012/wordml" xmlns:wpg="http://schemas.microsoft.com/office/word/2010/wordprocessingGroup" xmlns:wpi="http://schemas.microsoft.com/office/word/2010/wordprocessingInk" xmlns:wne="http://schemas.microsoft.com/office/word/2006/wordml" xmlns:wps="http://schemas.microsoft.com/office/word/2010/wordprocessingShape" mc:Ignorable="w14 w15 wp14">
+<w:document xmlns:wpc="http://schemas.microsoft.com/office/word/2010/wordprocessingCanvas" xmlns:cx="http://schemas.microsoft.com/office/drawing/2014/chartex" xmlns:cx1="http://schemas.microsoft.com/office/drawing/2015/9/8/chartex" xmlns:cx2="http://schemas.microsoft.com/office/drawing/2015/10/21/chartex" xmlns:cx3="http://schemas.microsoft.com/office/drawing/2016/5/9/chartex" xmlns:cx4="http://schemas.microsoft.com/office/drawing/2016/5/10/chartex" xmlns:cx5="http://schemas.microsoft.com/office/drawing/2016/5/11/chartex" xmlns:cx6="http://schemas.microsoft.com/office/drawing/2016/5/12/chartex" xmlns:cx7="http://schemas.microsoft.com/office/drawing/2016/5/13/chartex" xmlns:cx8="http://schemas.microsoft.com/office/drawing/2016/5/14/chartex" xmlns:mc="http://schemas.openxmlformats.org/markup-compatibility/2006" xmlns:aink="http://schemas.microsoft.com/office/drawing/2016/ink" xmlns:am3d="http://schemas.microsoft.com/office/drawing/2017/model3d" xmlns:o="urn:schemas-microsoft-com:office:office" xmlns:r="http://schemas.openxmlformats.org/officeDocument/2006/relationships" xmlns:m="http://schemas.openxmlformats.org/officeDocument/2006/math" xmlns:v="urn:schemas-microsoft-com:vml" xmlns:wp14="http://schemas.microsoft.com/office/word/2010/wordprocessingDrawing" xmlns:wp="http://schemas.openxmlformats.org/drawingml/2006/wordprocessingDrawing" xmlns:w10="urn:schemas-microsoft-com:office:word" xmlns:w="http://schemas.openxmlformats.org/wordprocessingml/2006/main" xmlns:w14="http://schemas.microsoft.com/office/word/2010/wordml" xmlns:w15="http://schemas.microsoft.com/office/word/2012/wordml" xmlns:w16cid="http://schemas.microsoft.com/office/word/2016/wordml/cid" xmlns:w16se="http://schemas.microsoft.com/office/word/2015/wordml/symex" xmlns:wpg="http://schemas.microsoft.com/office/word/2010/wordprocessingGroup" xmlns:wpi="http://schemas.microsoft.com/office/word/2010/wordprocessingInk" xmlns:wne="http://schemas.microsoft.com/office/word/2006/wordml" xmlns:wps="http://schemas.microsoft.com/office/word/2010/wordprocessingShape" mc:Ignorable="w14 w15 w16se w16cid wp14">
   <w:body>
     <w:p>
       <w:pPr>
@@ -18,7 +18,7 @@
           <w:rFonts w:ascii="Times New Roman" w:hAnsi="Times New Roman" w:cs="Times New Roman"/>
           <w:szCs w:val="24"/>
         </w:rPr>
-        <w:t>Nick Troccoli</w:t>
+        <w:t>Colin Kincaid</w:t>
       </w:r>
       <w:r>
         <w:rPr>
@@ -87,7 +87,7 @@
           <w:rFonts w:ascii="Times New Roman" w:hAnsi="Times New Roman" w:cs="Times New Roman"/>
           <w:szCs w:val="24"/>
         </w:rPr>
-        <w:t xml:space="preserve">            June 28</w:t>
+        <w:t xml:space="preserve">            June 27</w:t>
       </w:r>
       <w:bookmarkStart w:id="0" w:name="_GoBack"/>
       <w:bookmarkEnd w:id="0"/>
@@ -96,7 +96,7 @@
           <w:rFonts w:ascii="Times New Roman" w:hAnsi="Times New Roman" w:cs="Times New Roman"/>
           <w:szCs w:val="24"/>
         </w:rPr>
-        <w:t>, 2017</w:t>
+        <w:t>, 2018</w:t>
       </w:r>
     </w:p>
     <w:p>
@@ -2498,7 +2498,23 @@
           <w:rFonts w:ascii="Times New Roman" w:hAnsi="Times New Roman" w:cs="Times New Roman"/>
           <w:szCs w:val="24"/>
         </w:rPr>
-        <w:t>.  Forget entirely for the moment what it was supposed to be doing, and figure out exactly what is happening.  Figuring out what a wayward program is doing tends to be a relatively easy task, mostly because you have the computer right there in front of you.  Eclipse has many tools that help you monitor the execution of your program, which makes it much easier to figure out what is going on.  You’ll have a chance to learn more about these facilities in the coming weeks.</w:t>
+        <w:t xml:space="preserve">.  Forget entirely for the moment what it was supposed to be </w:t>
+      </w:r>
+      <w:proofErr w:type="gramStart"/>
+      <w:r>
+        <w:rPr>
+          <w:rFonts w:ascii="Times New Roman" w:hAnsi="Times New Roman" w:cs="Times New Roman"/>
+          <w:szCs w:val="24"/>
+        </w:rPr>
+        <w:t>doing, and</w:t>
+      </w:r>
+      <w:proofErr w:type="gramEnd"/>
+      <w:r>
+        <w:rPr>
+          <w:rFonts w:ascii="Times New Roman" w:hAnsi="Times New Roman" w:cs="Times New Roman"/>
+          <w:szCs w:val="24"/>
+        </w:rPr>
+        <w:t xml:space="preserve"> figure out exactly what is happening.  Figuring out what a wayward program is doing tends to be a relatively easy task, mostly because you have the computer right there in front of you.  Eclipse has many tools that help you monitor the execution of your program, which makes it much easier to figure out what is going on.  You’ll have a chance to learn more about these facilities in the coming weeks.</w:t>
       </w:r>
     </w:p>
     <w:p>
@@ -3397,7 +3413,7 @@
 </file>
 
 <file path=word/endnotes.xml><?xml version="1.0" encoding="utf-8"?>
-<w:endnotes xmlns:wpc="http://schemas.microsoft.com/office/word/2010/wordprocessingCanvas" xmlns:mo="http://schemas.microsoft.com/office/mac/office/2008/main" xmlns:mc="http://schemas.openxmlformats.org/markup-compatibility/2006" xmlns:mv="urn:schemas-microsoft-com:mac:vml" xmlns:o="urn:schemas-microsoft-com:office:office" xmlns:r="http://schemas.openxmlformats.org/officeDocument/2006/relationships" xmlns:m="http://schemas.openxmlformats.org/officeDocument/2006/math" xmlns:v="urn:schemas-microsoft-com:vml" xmlns:wp14="http://schemas.microsoft.com/office/word/2010/wordprocessingDrawing" xmlns:wp="http://schemas.openxmlformats.org/drawingml/2006/wordprocessingDrawing" xmlns:w10="urn:schemas-microsoft-com:office:word" xmlns:w="http://schemas.openxmlformats.org/wordprocessingml/2006/main" xmlns:w14="http://schemas.microsoft.com/office/word/2010/wordml" xmlns:w15="http://schemas.microsoft.com/office/word/2012/wordml" xmlns:wpg="http://schemas.microsoft.com/office/word/2010/wordprocessingGroup" xmlns:wpi="http://schemas.microsoft.com/office/word/2010/wordprocessingInk" xmlns:wne="http://schemas.microsoft.com/office/word/2006/wordml" xmlns:wps="http://schemas.microsoft.com/office/word/2010/wordprocessingShape" mc:Ignorable="w14 w15 wp14">
+<w:endnotes xmlns:wpc="http://schemas.microsoft.com/office/word/2010/wordprocessingCanvas" xmlns:cx="http://schemas.microsoft.com/office/drawing/2014/chartex" xmlns:cx1="http://schemas.microsoft.com/office/drawing/2015/9/8/chartex" xmlns:cx2="http://schemas.microsoft.com/office/drawing/2015/10/21/chartex" xmlns:cx3="http://schemas.microsoft.com/office/drawing/2016/5/9/chartex" xmlns:cx4="http://schemas.microsoft.com/office/drawing/2016/5/10/chartex" xmlns:cx5="http://schemas.microsoft.com/office/drawing/2016/5/11/chartex" xmlns:cx6="http://schemas.microsoft.com/office/drawing/2016/5/12/chartex" xmlns:cx7="http://schemas.microsoft.com/office/drawing/2016/5/13/chartex" xmlns:cx8="http://schemas.microsoft.com/office/drawing/2016/5/14/chartex" xmlns:mc="http://schemas.openxmlformats.org/markup-compatibility/2006" xmlns:aink="http://schemas.microsoft.com/office/drawing/2016/ink" xmlns:am3d="http://schemas.microsoft.com/office/drawing/2017/model3d" xmlns:o="urn:schemas-microsoft-com:office:office" xmlns:r="http://schemas.openxmlformats.org/officeDocument/2006/relationships" xmlns:m="http://schemas.openxmlformats.org/officeDocument/2006/math" xmlns:v="urn:schemas-microsoft-com:vml" xmlns:wp14="http://schemas.microsoft.com/office/word/2010/wordprocessingDrawing" xmlns:wp="http://schemas.openxmlformats.org/drawingml/2006/wordprocessingDrawing" xmlns:w10="urn:schemas-microsoft-com:office:word" xmlns:w="http://schemas.openxmlformats.org/wordprocessingml/2006/main" xmlns:w14="http://schemas.microsoft.com/office/word/2010/wordml" xmlns:w15="http://schemas.microsoft.com/office/word/2012/wordml" xmlns:w16cid="http://schemas.microsoft.com/office/word/2016/wordml/cid" xmlns:w16se="http://schemas.microsoft.com/office/word/2015/wordml/symex" xmlns:wpg="http://schemas.microsoft.com/office/word/2010/wordprocessingGroup" xmlns:wpi="http://schemas.microsoft.com/office/word/2010/wordprocessingInk" xmlns:wne="http://schemas.microsoft.com/office/word/2006/wordml" xmlns:wps="http://schemas.microsoft.com/office/word/2010/wordprocessingShape" mc:Ignorable="w14 w15 w16se w16cid wp14">
   <w:endnote w:type="separator" w:id="-1">
     <w:p>
       <w:r>
@@ -3416,7 +3432,7 @@
 </file>
 
 <file path=word/footnotes.xml><?xml version="1.0" encoding="utf-8"?>
-<w:footnotes xmlns:wpc="http://schemas.microsoft.com/office/word/2010/wordprocessingCanvas" xmlns:mo="http://schemas.microsoft.com/office/mac/office/2008/main" xmlns:mc="http://schemas.openxmlformats.org/markup-compatibility/2006" xmlns:mv="urn:schemas-microsoft-com:mac:vml" xmlns:o="urn:schemas-microsoft-com:office:office" xmlns:r="http://schemas.openxmlformats.org/officeDocument/2006/relationships" xmlns:m="http://schemas.openxmlformats.org/officeDocument/2006/math" xmlns:v="urn:schemas-microsoft-com:vml" xmlns:wp14="http://schemas.microsoft.com/office/word/2010/wordprocessingDrawing" xmlns:wp="http://schemas.openxmlformats.org/drawingml/2006/wordprocessingDrawing" xmlns:w10="urn:schemas-microsoft-com:office:word" xmlns:w="http://schemas.openxmlformats.org/wordprocessingml/2006/main" xmlns:w14="http://schemas.microsoft.com/office/word/2010/wordml" xmlns:w15="http://schemas.microsoft.com/office/word/2012/wordml" xmlns:wpg="http://schemas.microsoft.com/office/word/2010/wordprocessingGroup" xmlns:wpi="http://schemas.microsoft.com/office/word/2010/wordprocessingInk" xmlns:wne="http://schemas.microsoft.com/office/word/2006/wordml" xmlns:wps="http://schemas.microsoft.com/office/word/2010/wordprocessingShape" mc:Ignorable="w14 w15 wp14">
+<w:footnotes xmlns:wpc="http://schemas.microsoft.com/office/word/2010/wordprocessingCanvas" xmlns:cx="http://schemas.microsoft.com/office/drawing/2014/chartex" xmlns:cx1="http://schemas.microsoft.com/office/drawing/2015/9/8/chartex" xmlns:cx2="http://schemas.microsoft.com/office/drawing/2015/10/21/chartex" xmlns:cx3="http://schemas.microsoft.com/office/drawing/2016/5/9/chartex" xmlns:cx4="http://schemas.microsoft.com/office/drawing/2016/5/10/chartex" xmlns:cx5="http://schemas.microsoft.com/office/drawing/2016/5/11/chartex" xmlns:cx6="http://schemas.microsoft.com/office/drawing/2016/5/12/chartex" xmlns:cx7="http://schemas.microsoft.com/office/drawing/2016/5/13/chartex" xmlns:cx8="http://schemas.microsoft.com/office/drawing/2016/5/14/chartex" xmlns:mc="http://schemas.openxmlformats.org/markup-compatibility/2006" xmlns:aink="http://schemas.microsoft.com/office/drawing/2016/ink" xmlns:am3d="http://schemas.microsoft.com/office/drawing/2017/model3d" xmlns:o="urn:schemas-microsoft-com:office:office" xmlns:r="http://schemas.openxmlformats.org/officeDocument/2006/relationships" xmlns:m="http://schemas.openxmlformats.org/officeDocument/2006/math" xmlns:v="urn:schemas-microsoft-com:vml" xmlns:wp14="http://schemas.microsoft.com/office/word/2010/wordprocessingDrawing" xmlns:wp="http://schemas.openxmlformats.org/drawingml/2006/wordprocessingDrawing" xmlns:w10="urn:schemas-microsoft-com:office:word" xmlns:w="http://schemas.openxmlformats.org/wordprocessingml/2006/main" xmlns:w14="http://schemas.microsoft.com/office/word/2010/wordml" xmlns:w15="http://schemas.microsoft.com/office/word/2012/wordml" xmlns:w16cid="http://schemas.microsoft.com/office/word/2016/wordml/cid" xmlns:w16se="http://schemas.microsoft.com/office/word/2015/wordml/symex" xmlns:wpg="http://schemas.microsoft.com/office/word/2010/wordprocessingGroup" xmlns:wpi="http://schemas.microsoft.com/office/word/2010/wordprocessingInk" xmlns:wne="http://schemas.microsoft.com/office/word/2006/wordml" xmlns:wps="http://schemas.microsoft.com/office/word/2010/wordprocessingShape" mc:Ignorable="w14 w15 w16se w16cid wp14">
   <w:footnote w:type="separator" w:id="-1">
     <w:p>
       <w:r>
@@ -3435,7 +3451,7 @@
 </file>
 
 <file path=word/header1.xml><?xml version="1.0" encoding="utf-8"?>
-<w:hdr xmlns:wpc="http://schemas.microsoft.com/office/word/2010/wordprocessingCanvas" xmlns:mo="http://schemas.microsoft.com/office/mac/office/2008/main" xmlns:mc="http://schemas.openxmlformats.org/markup-compatibility/2006" xmlns:mv="urn:schemas-microsoft-com:mac:vml" xmlns:o="urn:schemas-microsoft-com:office:office" xmlns:r="http://schemas.openxmlformats.org/officeDocument/2006/relationships" xmlns:m="http://schemas.openxmlformats.org/officeDocument/2006/math" xmlns:v="urn:schemas-microsoft-com:vml" xmlns:wp14="http://schemas.microsoft.com/office/word/2010/wordprocessingDrawing" xmlns:wp="http://schemas.openxmlformats.org/drawingml/2006/wordprocessingDrawing" xmlns:w10="urn:schemas-microsoft-com:office:word" xmlns:w="http://schemas.openxmlformats.org/wordprocessingml/2006/main" xmlns:w14="http://schemas.microsoft.com/office/word/2010/wordml" xmlns:w15="http://schemas.microsoft.com/office/word/2012/wordml" xmlns:wpg="http://schemas.microsoft.com/office/word/2010/wordprocessingGroup" xmlns:wpi="http://schemas.microsoft.com/office/word/2010/wordprocessingInk" xmlns:wne="http://schemas.microsoft.com/office/word/2006/wordml" xmlns:wps="http://schemas.microsoft.com/office/word/2010/wordprocessingShape" mc:Ignorable="w14 w15 wp14">
+<w:hdr xmlns:wpc="http://schemas.microsoft.com/office/word/2010/wordprocessingCanvas" xmlns:cx="http://schemas.microsoft.com/office/drawing/2014/chartex" xmlns:cx1="http://schemas.microsoft.com/office/drawing/2015/9/8/chartex" xmlns:cx2="http://schemas.microsoft.com/office/drawing/2015/10/21/chartex" xmlns:cx3="http://schemas.microsoft.com/office/drawing/2016/5/9/chartex" xmlns:cx4="http://schemas.microsoft.com/office/drawing/2016/5/10/chartex" xmlns:cx5="http://schemas.microsoft.com/office/drawing/2016/5/11/chartex" xmlns:cx6="http://schemas.microsoft.com/office/drawing/2016/5/12/chartex" xmlns:cx7="http://schemas.microsoft.com/office/drawing/2016/5/13/chartex" xmlns:cx8="http://schemas.microsoft.com/office/drawing/2016/5/14/chartex" xmlns:mc="http://schemas.openxmlformats.org/markup-compatibility/2006" xmlns:aink="http://schemas.microsoft.com/office/drawing/2016/ink" xmlns:am3d="http://schemas.microsoft.com/office/drawing/2017/model3d" xmlns:o="urn:schemas-microsoft-com:office:office" xmlns:r="http://schemas.openxmlformats.org/officeDocument/2006/relationships" xmlns:m="http://schemas.openxmlformats.org/officeDocument/2006/math" xmlns:v="urn:schemas-microsoft-com:vml" xmlns:wp14="http://schemas.microsoft.com/office/word/2010/wordprocessingDrawing" xmlns:wp="http://schemas.openxmlformats.org/drawingml/2006/wordprocessingDrawing" xmlns:w10="urn:schemas-microsoft-com:office:word" xmlns:w="http://schemas.openxmlformats.org/wordprocessingml/2006/main" xmlns:w14="http://schemas.microsoft.com/office/word/2010/wordml" xmlns:w15="http://schemas.microsoft.com/office/word/2012/wordml" xmlns:w16cid="http://schemas.microsoft.com/office/word/2016/wordml/cid" xmlns:w16se="http://schemas.microsoft.com/office/word/2015/wordml/symex" xmlns:wpg="http://schemas.microsoft.com/office/word/2010/wordprocessingGroup" xmlns:wpi="http://schemas.microsoft.com/office/word/2010/wordprocessingInk" xmlns:wne="http://schemas.microsoft.com/office/word/2006/wordml" xmlns:wps="http://schemas.microsoft.com/office/word/2010/wordprocessingShape" mc:Ignorable="w14 w15 w16se w16cid wp14">
   <w:p>
     <w:pPr>
       <w:pStyle w:val="Header"/>
@@ -3470,8 +3486,8 @@
 </file>
 
 <file path=word/numbering.xml><?xml version="1.0" encoding="utf-8"?>
-<w:numbering xmlns:wpc="http://schemas.microsoft.com/office/word/2010/wordprocessingCanvas" xmlns:mo="http://schemas.microsoft.com/office/mac/office/2008/main" xmlns:mc="http://schemas.openxmlformats.org/markup-compatibility/2006" xmlns:mv="urn:schemas-microsoft-com:mac:vml" xmlns:o="urn:schemas-microsoft-com:office:office" xmlns:r="http://schemas.openxmlformats.org/officeDocument/2006/relationships" xmlns:m="http://schemas.openxmlformats.org/officeDocument/2006/math" xmlns:v="urn:schemas-microsoft-com:vml" xmlns:wp14="http://schemas.microsoft.com/office/word/2010/wordprocessingDrawing" xmlns:wp="http://schemas.openxmlformats.org/drawingml/2006/wordprocessingDrawing" xmlns:w10="urn:schemas-microsoft-com:office:word" xmlns:w="http://schemas.openxmlformats.org/wordprocessingml/2006/main" xmlns:w14="http://schemas.microsoft.com/office/word/2010/wordml" xmlns:w15="http://schemas.microsoft.com/office/word/2012/wordml" xmlns:wpg="http://schemas.microsoft.com/office/word/2010/wordprocessingGroup" xmlns:wpi="http://schemas.microsoft.com/office/word/2010/wordprocessingInk" xmlns:wne="http://schemas.microsoft.com/office/word/2006/wordml" xmlns:wps="http://schemas.microsoft.com/office/word/2010/wordprocessingShape" mc:Ignorable="w14 w15 wp14">
-  <w:abstractNum w:abstractNumId="0">
+<w:numbering xmlns:wpc="http://schemas.microsoft.com/office/word/2010/wordprocessingCanvas" xmlns:cx="http://schemas.microsoft.com/office/drawing/2014/chartex" xmlns:cx1="http://schemas.microsoft.com/office/drawing/2015/9/8/chartex" xmlns:cx2="http://schemas.microsoft.com/office/drawing/2015/10/21/chartex" xmlns:cx3="http://schemas.microsoft.com/office/drawing/2016/5/9/chartex" xmlns:cx4="http://schemas.microsoft.com/office/drawing/2016/5/10/chartex" xmlns:cx5="http://schemas.microsoft.com/office/drawing/2016/5/11/chartex" xmlns:cx6="http://schemas.microsoft.com/office/drawing/2016/5/12/chartex" xmlns:cx7="http://schemas.microsoft.com/office/drawing/2016/5/13/chartex" xmlns:cx8="http://schemas.microsoft.com/office/drawing/2016/5/14/chartex" xmlns:mc="http://schemas.openxmlformats.org/markup-compatibility/2006" xmlns:aink="http://schemas.microsoft.com/office/drawing/2016/ink" xmlns:am3d="http://schemas.microsoft.com/office/drawing/2017/model3d" xmlns:o="urn:schemas-microsoft-com:office:office" xmlns:r="http://schemas.openxmlformats.org/officeDocument/2006/relationships" xmlns:m="http://schemas.openxmlformats.org/officeDocument/2006/math" xmlns:v="urn:schemas-microsoft-com:vml" xmlns:wp14="http://schemas.microsoft.com/office/word/2010/wordprocessingDrawing" xmlns:wp="http://schemas.openxmlformats.org/drawingml/2006/wordprocessingDrawing" xmlns:w10="urn:schemas-microsoft-com:office:word" xmlns:w="http://schemas.openxmlformats.org/wordprocessingml/2006/main" xmlns:w14="http://schemas.microsoft.com/office/word/2010/wordml" xmlns:w15="http://schemas.microsoft.com/office/word/2012/wordml" xmlns:w16cid="http://schemas.microsoft.com/office/word/2016/wordml/cid" xmlns:w16se="http://schemas.microsoft.com/office/word/2015/wordml/symex" xmlns:wpg="http://schemas.microsoft.com/office/word/2010/wordprocessingGroup" xmlns:wpi="http://schemas.microsoft.com/office/word/2010/wordprocessingInk" xmlns:wne="http://schemas.microsoft.com/office/word/2006/wordml" xmlns:wps="http://schemas.microsoft.com/office/word/2010/wordprocessingShape" mc:Ignorable="w14 w15 w16se w16cid wp14">
+  <w:abstractNum w:abstractNumId="0" w15:restartNumberingAfterBreak="0">
     <w:nsid w:val="FFFFFF1D"/>
     <w:multiLevelType w:val="multilevel"/>
     <w:tmpl w:val="9940D8CA"/>
@@ -3618,7 +3634,7 @@
 </file>
 
 <file path=word/styles.xml><?xml version="1.0" encoding="utf-8"?>
-<w:styles xmlns:mc="http://schemas.openxmlformats.org/markup-compatibility/2006" xmlns:r="http://schemas.openxmlformats.org/officeDocument/2006/relationships" xmlns:w="http://schemas.openxmlformats.org/wordprocessingml/2006/main" xmlns:w14="http://schemas.microsoft.com/office/word/2010/wordml" xmlns:w15="http://schemas.microsoft.com/office/word/2012/wordml" mc:Ignorable="w14 w15">
+<w:styles xmlns:mc="http://schemas.openxmlformats.org/markup-compatibility/2006" xmlns:r="http://schemas.openxmlformats.org/officeDocument/2006/relationships" xmlns:w="http://schemas.openxmlformats.org/wordprocessingml/2006/main" xmlns:w14="http://schemas.microsoft.com/office/word/2010/wordml" xmlns:w15="http://schemas.microsoft.com/office/word/2012/wordml" xmlns:w16cid="http://schemas.microsoft.com/office/word/2016/wordml/cid" xmlns:w16se="http://schemas.microsoft.com/office/word/2015/wordml/symex" mc:Ignorable="w14 w15 w16se w16cid">
   <w:docDefaults>
     <w:rPrDefault>
       <w:rPr>
@@ -3628,7 +3644,7 @@
     </w:rPrDefault>
     <w:pPrDefault/>
   </w:docDefaults>
-  <w:latentStyles w:defLockedState="0" w:defUIPriority="99" w:defSemiHidden="0" w:defUnhideWhenUsed="0" w:defQFormat="0" w:count="382">
+  <w:latentStyles w:defLockedState="0" w:defUIPriority="99" w:defSemiHidden="0" w:defUnhideWhenUsed="0" w:defQFormat="0" w:count="375">
     <w:lsdException w:name="Normal" w:uiPriority="0" w:qFormat="1"/>
     <w:lsdException w:name="heading 1" w:uiPriority="9" w:qFormat="1"/>
     <w:lsdException w:name="heading 2" w:semiHidden="1" w:uiPriority="9" w:unhideWhenUsed="1" w:qFormat="1"/>
@@ -3785,15 +3801,6 @@
     <w:lsdException w:name="Balloon Text" w:semiHidden="1" w:unhideWhenUsed="1"/>
     <w:lsdException w:name="Table Grid" w:uiPriority="59"/>
     <w:lsdException w:name="Table Theme" w:semiHidden="1" w:unhideWhenUsed="1"/>
-    <w:lsdException w:name="Note Level 1" w:semiHidden="1"/>
-    <w:lsdException w:name="Note Level 2" w:uiPriority="1" w:qFormat="1"/>
-    <w:lsdException w:name="Note Level 3" w:uiPriority="60"/>
-    <w:lsdException w:name="Note Level 4" w:uiPriority="61"/>
-    <w:lsdException w:name="Note Level 5" w:uiPriority="62"/>
-    <w:lsdException w:name="Note Level 6" w:uiPriority="63"/>
-    <w:lsdException w:name="Note Level 7" w:uiPriority="64"/>
-    <w:lsdException w:name="Note Level 8" w:uiPriority="65"/>
-    <w:lsdException w:name="Note Level 9" w:uiPriority="66"/>
     <w:lsdException w:name="Placeholder Text" w:uiPriority="67"/>
     <w:lsdException w:name="No Spacing" w:uiPriority="68"/>
     <w:lsdException w:name="Light Shading" w:uiPriority="69"/>
@@ -4741,7 +4748,7 @@
 </file>
 
 <file path=customXml/itemProps1.xml><?xml version="1.0" encoding="utf-8"?>
-<ds:datastoreItem xmlns:ds="http://schemas.openxmlformats.org/officeDocument/2006/customXml" ds:itemID="{5F6D4C8A-6CF3-4E40-9021-47E4DC7189A5}">
+<ds:datastoreItem xmlns:ds="http://schemas.openxmlformats.org/officeDocument/2006/customXml" ds:itemID="{56D595E9-9813-D64F-A735-40E887F1FD34}">
   <ds:schemaRefs>
     <ds:schemaRef ds:uri="http://schemas.openxmlformats.org/officeDocument/2006/bibliography"/>
   </ds:schemaRefs>

</xml_diff>